<commit_message>
Design document and summary written
</commit_message>
<xml_diff>
--- a/Design.docx
+++ b/Design.docx
@@ -1,15 +1,2661 @@
 
 <file path=word/document.xml><?xml version="1.0" encoding="utf-8"?>
-<w:document xmlns:wpc="http://schemas.microsoft.com/office/word/2010/wordprocessingCanvas" xmlns:mc="http://schemas.openxmlformats.org/markup-compatibility/2006" xmlns:o="urn:schemas-microsoft-com:office:office" xmlns:r="http://schemas.openxmlformats.org/officeDocument/2006/relationships" xmlns:m="http://schemas.openxmlformats.org/officeDocument/2006/math" xmlns:v="urn:schemas-microsoft-com:vml" xmlns:wp14="http://schemas.microsoft.com/office/word/2010/wordprocessingDrawing" xmlns:wp="http://schemas.openxmlformats.org/drawingml/2006/wordprocessingDrawing" xmlns:w10="urn:schemas-microsoft-com:office:word" xmlns:w="http://schemas.openxmlformats.org/wordprocessingml/2006/main" xmlns:w14="http://schemas.microsoft.com/office/word/2010/wordml" xmlns:w15="http://schemas.microsoft.com/office/word/2012/wordml" xmlns:wpg="http://schemas.microsoft.com/office/word/2010/wordprocessingGroup" xmlns:wpi="http://schemas.microsoft.com/office/word/2010/wordprocessingInk" xmlns:wne="http://schemas.microsoft.com/office/word/2006/wordml" xmlns:wps="http://schemas.microsoft.com/office/word/2010/wordprocessingShape" mc:Ignorable="w14 w15 wp14">
+<w:document xmlns:wpc="http://schemas.microsoft.com/office/word/2010/wordprocessingCanvas" xmlns:cx="http://schemas.microsoft.com/office/drawing/2014/chartex" xmlns:cx1="http://schemas.microsoft.com/office/drawing/2015/9/8/chartex" xmlns:mc="http://schemas.openxmlformats.org/markup-compatibility/2006" xmlns:o="urn:schemas-microsoft-com:office:office" xmlns:r="http://schemas.openxmlformats.org/officeDocument/2006/relationships" xmlns:m="http://schemas.openxmlformats.org/officeDocument/2006/math" xmlns:v="urn:schemas-microsoft-com:vml" xmlns:wp14="http://schemas.microsoft.com/office/word/2010/wordprocessingDrawing" xmlns:wp="http://schemas.openxmlformats.org/drawingml/2006/wordprocessingDrawing" xmlns:w10="urn:schemas-microsoft-com:office:word" xmlns:w="http://schemas.openxmlformats.org/wordprocessingml/2006/main" xmlns:w14="http://schemas.microsoft.com/office/word/2010/wordml" xmlns:w15="http://schemas.microsoft.com/office/word/2012/wordml" xmlns:w16se="http://schemas.microsoft.com/office/word/2015/wordml/symex" xmlns:wpg="http://schemas.microsoft.com/office/word/2010/wordprocessingGroup" xmlns:wpi="http://schemas.microsoft.com/office/word/2010/wordprocessingInk" xmlns:wne="http://schemas.microsoft.com/office/word/2006/wordml" xmlns:wps="http://schemas.microsoft.com/office/word/2010/wordprocessingShape" mc:Ignorable="w14 w15 w16se wp14">
   <w:body>
     <w:p>
+      <w:pPr>
+        <w:jc w:val="center"/>
+        <w:rPr>
+          <w:rFonts w:ascii="Arial" w:hAnsi="Arial" w:cs="Arial"/>
+          <w:sz w:val="28"/>
+          <w:szCs w:val="28"/>
+        </w:rPr>
+      </w:pPr>
       <w:r>
-        <w:t xml:space="preserve">    The messages exchanged between client and server should be documented in a table, listing each message sent, the purpose of the message, and the data contained in the message.</w:t>
+        <w:rPr>
+          <w:rFonts w:ascii="Arial" w:hAnsi="Arial" w:cs="Arial"/>
+          <w:sz w:val="28"/>
+          <w:szCs w:val="28"/>
+        </w:rPr>
+        <w:t>Design</w:t>
       </w:r>
     </w:p>
     <w:p>
+      <w:pPr>
+        <w:jc w:val="center"/>
+        <w:rPr>
+          <w:rFonts w:ascii="Arial" w:hAnsi="Arial" w:cs="Arial"/>
+          <w:sz w:val="28"/>
+          <w:szCs w:val="28"/>
+        </w:rPr>
+      </w:pPr>
       <w:bookmarkStart w:id="0" w:name="_GoBack"/>
       <w:bookmarkEnd w:id="0"/>
+    </w:p>
+    <w:p>
+      <w:pPr>
+        <w:rPr>
+          <w:rFonts w:ascii="Arial" w:hAnsi="Arial" w:cs="Arial"/>
+          <w:b/>
+        </w:rPr>
+      </w:pPr>
+      <w:r>
+        <w:rPr>
+          <w:rFonts w:ascii="Arial" w:hAnsi="Arial" w:cs="Arial"/>
+          <w:b/>
+        </w:rPr>
+        <w:t>Each listing is in chronological order</w:t>
+      </w:r>
+    </w:p>
+    <w:p>
+      <w:pPr>
+        <w:jc w:val="center"/>
+        <w:rPr>
+          <w:rFonts w:ascii="Arial" w:hAnsi="Arial" w:cs="Arial"/>
+        </w:rPr>
+      </w:pPr>
+    </w:p>
+    <w:tbl>
+      <w:tblPr>
+        <w:tblStyle w:val="TableGrid"/>
+        <w:tblW w:w="0" w:type="auto"/>
+        <w:tblLook w:val="04A0" w:firstRow="1" w:lastRow="0" w:firstColumn="1" w:lastColumn="0" w:noHBand="0" w:noVBand="1"/>
+      </w:tblPr>
+      <w:tblGrid>
+        <w:gridCol w:w="1584"/>
+        <w:gridCol w:w="1316"/>
+        <w:gridCol w:w="1525"/>
+        <w:gridCol w:w="1547"/>
+        <w:gridCol w:w="1711"/>
+      </w:tblGrid>
+      <w:tr>
+        <w:tc>
+          <w:tcPr>
+            <w:tcW w:w="1584" w:type="dxa"/>
+          </w:tcPr>
+          <w:p>
+            <w:pPr>
+              <w:jc w:val="center"/>
+              <w:rPr>
+                <w:rFonts w:ascii="Arial" w:hAnsi="Arial" w:cs="Arial"/>
+              </w:rPr>
+            </w:pPr>
+            <w:r>
+              <w:rPr>
+                <w:rFonts w:ascii="Arial" w:hAnsi="Arial" w:cs="Arial"/>
+              </w:rPr>
+              <w:t>Client sending to Server</w:t>
+            </w:r>
+          </w:p>
+        </w:tc>
+        <w:tc>
+          <w:tcPr>
+            <w:tcW w:w="1316" w:type="dxa"/>
+          </w:tcPr>
+          <w:p>
+            <w:pPr>
+              <w:jc w:val="center"/>
+              <w:rPr>
+                <w:rFonts w:ascii="Arial" w:hAnsi="Arial" w:cs="Arial"/>
+              </w:rPr>
+            </w:pPr>
+            <w:r>
+              <w:rPr>
+                <w:rFonts w:ascii="Arial" w:hAnsi="Arial" w:cs="Arial"/>
+              </w:rPr>
+              <w:t>Data sent from Client</w:t>
+            </w:r>
+          </w:p>
+        </w:tc>
+        <w:tc>
+          <w:tcPr>
+            <w:tcW w:w="1525" w:type="dxa"/>
+          </w:tcPr>
+          <w:p>
+            <w:pPr>
+              <w:jc w:val="center"/>
+              <w:rPr>
+                <w:rFonts w:ascii="Arial" w:hAnsi="Arial" w:cs="Arial"/>
+              </w:rPr>
+            </w:pPr>
+            <w:r>
+              <w:rPr>
+                <w:rFonts w:ascii="Arial" w:hAnsi="Arial" w:cs="Arial"/>
+              </w:rPr>
+              <w:t>Server sending to Client</w:t>
+            </w:r>
+          </w:p>
+        </w:tc>
+        <w:tc>
+          <w:tcPr>
+            <w:tcW w:w="1547" w:type="dxa"/>
+          </w:tcPr>
+          <w:p>
+            <w:pPr>
+              <w:jc w:val="center"/>
+              <w:rPr>
+                <w:rFonts w:ascii="Arial" w:hAnsi="Arial" w:cs="Arial"/>
+              </w:rPr>
+            </w:pPr>
+            <w:r>
+              <w:rPr>
+                <w:rFonts w:ascii="Arial" w:hAnsi="Arial" w:cs="Arial"/>
+              </w:rPr>
+              <w:t>Data</w:t>
+            </w:r>
+            <w:r>
+              <w:rPr>
+                <w:rFonts w:ascii="Arial" w:hAnsi="Arial" w:cs="Arial"/>
+              </w:rPr>
+              <w:t xml:space="preserve"> sent from Server</w:t>
+            </w:r>
+          </w:p>
+        </w:tc>
+        <w:tc>
+          <w:tcPr>
+            <w:tcW w:w="1711" w:type="dxa"/>
+          </w:tcPr>
+          <w:p>
+            <w:pPr>
+              <w:jc w:val="center"/>
+              <w:rPr>
+                <w:rFonts w:ascii="Arial" w:hAnsi="Arial" w:cs="Arial"/>
+              </w:rPr>
+            </w:pPr>
+            <w:r>
+              <w:rPr>
+                <w:rFonts w:ascii="Arial" w:hAnsi="Arial" w:cs="Arial"/>
+              </w:rPr>
+              <w:t>Purpose</w:t>
+            </w:r>
+          </w:p>
+        </w:tc>
+      </w:tr>
+      <w:tr>
+        <w:tc>
+          <w:tcPr>
+            <w:tcW w:w="1584" w:type="dxa"/>
+          </w:tcPr>
+          <w:p>
+            <w:pPr>
+              <w:rPr>
+                <w:rFonts w:ascii="Arial" w:hAnsi="Arial" w:cs="Arial"/>
+              </w:rPr>
+            </w:pPr>
+            <w:r>
+              <w:rPr>
+                <w:rFonts w:ascii="Arial" w:hAnsi="Arial" w:cs="Arial"/>
+              </w:rPr>
+              <w:t>Name - James</w:t>
+            </w:r>
+          </w:p>
+        </w:tc>
+        <w:tc>
+          <w:tcPr>
+            <w:tcW w:w="1316" w:type="dxa"/>
+          </w:tcPr>
+          <w:p>
+            <w:pPr>
+              <w:jc w:val="center"/>
+              <w:rPr>
+                <w:rFonts w:ascii="Arial" w:hAnsi="Arial" w:cs="Arial"/>
+              </w:rPr>
+            </w:pPr>
+            <w:r>
+              <w:rPr>
+                <w:rFonts w:ascii="Arial" w:hAnsi="Arial" w:cs="Arial"/>
+              </w:rPr>
+              <w:t>James</w:t>
+            </w:r>
+          </w:p>
+        </w:tc>
+        <w:tc>
+          <w:tcPr>
+            <w:tcW w:w="1525" w:type="dxa"/>
+          </w:tcPr>
+          <w:p>
+            <w:pPr>
+              <w:jc w:val="center"/>
+              <w:rPr>
+                <w:rFonts w:ascii="Arial" w:hAnsi="Arial" w:cs="Arial"/>
+              </w:rPr>
+            </w:pPr>
+            <w:r>
+              <w:rPr>
+                <w:rFonts w:ascii="Arial" w:hAnsi="Arial" w:cs="Arial"/>
+              </w:rPr>
+              <w:t>nothing</w:t>
+            </w:r>
+          </w:p>
+        </w:tc>
+        <w:tc>
+          <w:tcPr>
+            <w:tcW w:w="1547" w:type="dxa"/>
+          </w:tcPr>
+          <w:p>
+            <w:pPr>
+              <w:jc w:val="center"/>
+              <w:rPr>
+                <w:rFonts w:ascii="Arial" w:hAnsi="Arial" w:cs="Arial"/>
+              </w:rPr>
+            </w:pPr>
+            <w:r>
+              <w:rPr>
+                <w:rFonts w:ascii="Arial" w:hAnsi="Arial" w:cs="Arial"/>
+              </w:rPr>
+              <w:t>nothing</w:t>
+            </w:r>
+          </w:p>
+          <w:p>
+            <w:pPr>
+              <w:jc w:val="center"/>
+              <w:rPr>
+                <w:rFonts w:ascii="Arial" w:hAnsi="Arial" w:cs="Arial"/>
+              </w:rPr>
+            </w:pPr>
+          </w:p>
+        </w:tc>
+        <w:tc>
+          <w:tcPr>
+            <w:tcW w:w="1711" w:type="dxa"/>
+          </w:tcPr>
+          <w:p>
+            <w:pPr>
+              <w:jc w:val="center"/>
+              <w:rPr>
+                <w:rFonts w:ascii="Arial" w:hAnsi="Arial" w:cs="Arial"/>
+              </w:rPr>
+            </w:pPr>
+            <w:r>
+              <w:rPr>
+                <w:rFonts w:ascii="Arial" w:hAnsi="Arial" w:cs="Arial"/>
+              </w:rPr>
+              <w:t>To allow a user who is connecting to be identified on the server</w:t>
+            </w:r>
+          </w:p>
+        </w:tc>
+      </w:tr>
+      <w:tr>
+        <w:tc>
+          <w:tcPr>
+            <w:tcW w:w="1584" w:type="dxa"/>
+          </w:tcPr>
+          <w:p>
+            <w:pPr>
+              <w:jc w:val="center"/>
+              <w:rPr>
+                <w:rFonts w:ascii="Arial" w:hAnsi="Arial" w:cs="Arial"/>
+              </w:rPr>
+            </w:pPr>
+            <w:r>
+              <w:rPr>
+                <w:rFonts w:ascii="Arial" w:hAnsi="Arial" w:cs="Arial"/>
+              </w:rPr>
+              <w:t xml:space="preserve">Name - </w:t>
+            </w:r>
+            <w:proofErr w:type="spellStart"/>
+            <w:r>
+              <w:rPr>
+                <w:rFonts w:ascii="Arial" w:hAnsi="Arial" w:cs="Arial"/>
+              </w:rPr>
+              <w:t>Nic</w:t>
+            </w:r>
+            <w:proofErr w:type="spellEnd"/>
+          </w:p>
+        </w:tc>
+        <w:tc>
+          <w:tcPr>
+            <w:tcW w:w="1316" w:type="dxa"/>
+          </w:tcPr>
+          <w:p>
+            <w:pPr>
+              <w:jc w:val="center"/>
+              <w:rPr>
+                <w:rFonts w:ascii="Arial" w:hAnsi="Arial" w:cs="Arial"/>
+              </w:rPr>
+            </w:pPr>
+            <w:proofErr w:type="spellStart"/>
+            <w:r>
+              <w:rPr>
+                <w:rFonts w:ascii="Arial" w:hAnsi="Arial" w:cs="Arial"/>
+              </w:rPr>
+              <w:t>Nic</w:t>
+            </w:r>
+            <w:proofErr w:type="spellEnd"/>
+          </w:p>
+        </w:tc>
+        <w:tc>
+          <w:tcPr>
+            <w:tcW w:w="1525" w:type="dxa"/>
+          </w:tcPr>
+          <w:p>
+            <w:pPr>
+              <w:jc w:val="center"/>
+              <w:rPr>
+                <w:rFonts w:ascii="Arial" w:hAnsi="Arial" w:cs="Arial"/>
+              </w:rPr>
+            </w:pPr>
+            <w:r>
+              <w:rPr>
+                <w:rFonts w:ascii="Arial" w:hAnsi="Arial" w:cs="Arial"/>
+              </w:rPr>
+              <w:t>nothing</w:t>
+            </w:r>
+          </w:p>
+        </w:tc>
+        <w:tc>
+          <w:tcPr>
+            <w:tcW w:w="1547" w:type="dxa"/>
+          </w:tcPr>
+          <w:p>
+            <w:pPr>
+              <w:jc w:val="center"/>
+              <w:rPr>
+                <w:rFonts w:ascii="Arial" w:hAnsi="Arial" w:cs="Arial"/>
+              </w:rPr>
+            </w:pPr>
+            <w:r>
+              <w:rPr>
+                <w:rFonts w:ascii="Arial" w:hAnsi="Arial" w:cs="Arial"/>
+              </w:rPr>
+              <w:t>nothing</w:t>
+            </w:r>
+          </w:p>
+        </w:tc>
+        <w:tc>
+          <w:tcPr>
+            <w:tcW w:w="1711" w:type="dxa"/>
+          </w:tcPr>
+          <w:p>
+            <w:pPr>
+              <w:jc w:val="center"/>
+              <w:rPr>
+                <w:rFonts w:ascii="Arial" w:hAnsi="Arial" w:cs="Arial"/>
+              </w:rPr>
+            </w:pPr>
+            <w:r>
+              <w:rPr>
+                <w:rFonts w:ascii="Arial" w:hAnsi="Arial" w:cs="Arial"/>
+              </w:rPr>
+              <w:t>To allow a user who is connecting to be identified on the server</w:t>
+            </w:r>
+          </w:p>
+        </w:tc>
+      </w:tr>
+      <w:tr>
+        <w:tc>
+          <w:tcPr>
+            <w:tcW w:w="1584" w:type="dxa"/>
+          </w:tcPr>
+          <w:p>
+            <w:pPr>
+              <w:jc w:val="center"/>
+              <w:rPr>
+                <w:rFonts w:ascii="Arial" w:hAnsi="Arial" w:cs="Arial"/>
+              </w:rPr>
+            </w:pPr>
+            <w:r>
+              <w:rPr>
+                <w:rFonts w:ascii="Arial" w:hAnsi="Arial" w:cs="Arial"/>
+              </w:rPr>
+              <w:t>(</w:t>
+            </w:r>
+            <w:proofErr w:type="spellStart"/>
+            <w:r>
+              <w:rPr>
+                <w:rFonts w:ascii="Arial" w:hAnsi="Arial" w:cs="Arial"/>
+              </w:rPr>
+              <w:t>Nic</w:t>
+            </w:r>
+            <w:proofErr w:type="spellEnd"/>
+            <w:r>
+              <w:rPr>
+                <w:rFonts w:ascii="Arial" w:hAnsi="Arial" w:cs="Arial"/>
+              </w:rPr>
+              <w:t>) 7</w:t>
+            </w:r>
+          </w:p>
+        </w:tc>
+        <w:tc>
+          <w:tcPr>
+            <w:tcW w:w="1316" w:type="dxa"/>
+          </w:tcPr>
+          <w:p>
+            <w:pPr>
+              <w:jc w:val="center"/>
+              <w:rPr>
+                <w:rFonts w:ascii="Arial" w:hAnsi="Arial" w:cs="Arial"/>
+              </w:rPr>
+            </w:pPr>
+            <w:r>
+              <w:rPr>
+                <w:rFonts w:ascii="Arial" w:hAnsi="Arial" w:cs="Arial"/>
+              </w:rPr>
+              <w:t>Menu choice 7</w:t>
+            </w:r>
+          </w:p>
+        </w:tc>
+        <w:tc>
+          <w:tcPr>
+            <w:tcW w:w="1525" w:type="dxa"/>
+          </w:tcPr>
+          <w:p>
+            <w:pPr>
+              <w:jc w:val="center"/>
+              <w:rPr>
+                <w:rFonts w:ascii="Arial" w:hAnsi="Arial" w:cs="Arial"/>
+              </w:rPr>
+            </w:pPr>
+            <w:r>
+              <w:rPr>
+                <w:rFonts w:ascii="Arial" w:hAnsi="Arial" w:cs="Arial"/>
+              </w:rPr>
+              <w:t>nothing</w:t>
+            </w:r>
+          </w:p>
+        </w:tc>
+        <w:tc>
+          <w:tcPr>
+            <w:tcW w:w="1547" w:type="dxa"/>
+          </w:tcPr>
+          <w:p>
+            <w:pPr>
+              <w:jc w:val="center"/>
+              <w:rPr>
+                <w:rFonts w:ascii="Arial" w:hAnsi="Arial" w:cs="Arial"/>
+              </w:rPr>
+            </w:pPr>
+            <w:r>
+              <w:rPr>
+                <w:rFonts w:ascii="Arial" w:hAnsi="Arial" w:cs="Arial"/>
+              </w:rPr>
+              <w:t>nothing</w:t>
+            </w:r>
+          </w:p>
+        </w:tc>
+        <w:tc>
+          <w:tcPr>
+            <w:tcW w:w="1711" w:type="dxa"/>
+          </w:tcPr>
+          <w:p>
+            <w:pPr>
+              <w:jc w:val="center"/>
+              <w:rPr>
+                <w:rFonts w:ascii="Arial" w:hAnsi="Arial" w:cs="Arial"/>
+              </w:rPr>
+            </w:pPr>
+            <w:r>
+              <w:rPr>
+                <w:rFonts w:ascii="Arial" w:hAnsi="Arial" w:cs="Arial"/>
+              </w:rPr>
+              <w:t>To allow a user to disconnect from the server</w:t>
+            </w:r>
+          </w:p>
+        </w:tc>
+      </w:tr>
+      <w:tr>
+        <w:tc>
+          <w:tcPr>
+            <w:tcW w:w="1584" w:type="dxa"/>
+          </w:tcPr>
+          <w:p>
+            <w:pPr>
+              <w:jc w:val="center"/>
+              <w:rPr>
+                <w:rFonts w:ascii="Arial" w:hAnsi="Arial" w:cs="Arial"/>
+              </w:rPr>
+            </w:pPr>
+            <w:r>
+              <w:rPr>
+                <w:rFonts w:ascii="Arial" w:hAnsi="Arial" w:cs="Arial"/>
+              </w:rPr>
+              <w:t>(James) 1</w:t>
+            </w:r>
+          </w:p>
+        </w:tc>
+        <w:tc>
+          <w:tcPr>
+            <w:tcW w:w="1316" w:type="dxa"/>
+          </w:tcPr>
+          <w:p>
+            <w:pPr>
+              <w:jc w:val="center"/>
+              <w:rPr>
+                <w:rFonts w:ascii="Arial" w:hAnsi="Arial" w:cs="Arial"/>
+              </w:rPr>
+            </w:pPr>
+            <w:r>
+              <w:rPr>
+                <w:rFonts w:ascii="Arial" w:hAnsi="Arial" w:cs="Arial"/>
+              </w:rPr>
+              <w:t>Menu choice 1</w:t>
+            </w:r>
+          </w:p>
+        </w:tc>
+        <w:tc>
+          <w:tcPr>
+            <w:tcW w:w="1525" w:type="dxa"/>
+          </w:tcPr>
+          <w:p>
+            <w:pPr>
+              <w:jc w:val="center"/>
+              <w:rPr>
+                <w:rFonts w:ascii="Arial" w:hAnsi="Arial" w:cs="Arial"/>
+              </w:rPr>
+            </w:pPr>
+            <w:r>
+              <w:rPr>
+                <w:rFonts w:ascii="Arial" w:hAnsi="Arial" w:cs="Arial"/>
+              </w:rPr>
+              <w:t xml:space="preserve">James, </w:t>
+            </w:r>
+            <w:proofErr w:type="spellStart"/>
+            <w:r>
+              <w:rPr>
+                <w:rFonts w:ascii="Arial" w:hAnsi="Arial" w:cs="Arial"/>
+              </w:rPr>
+              <w:t>Nic</w:t>
+            </w:r>
+            <w:proofErr w:type="spellEnd"/>
+          </w:p>
+        </w:tc>
+        <w:tc>
+          <w:tcPr>
+            <w:tcW w:w="1547" w:type="dxa"/>
+          </w:tcPr>
+          <w:p>
+            <w:pPr>
+              <w:jc w:val="center"/>
+              <w:rPr>
+                <w:rFonts w:ascii="Arial" w:hAnsi="Arial" w:cs="Arial"/>
+              </w:rPr>
+            </w:pPr>
+            <w:r>
+              <w:rPr>
+                <w:rFonts w:ascii="Arial" w:hAnsi="Arial" w:cs="Arial"/>
+              </w:rPr>
+              <w:t xml:space="preserve">Names of all </w:t>
+            </w:r>
+            <w:r>
+              <w:rPr>
+                <w:rFonts w:ascii="Arial" w:hAnsi="Arial" w:cs="Arial"/>
+              </w:rPr>
+              <w:t>known</w:t>
+            </w:r>
+            <w:r>
+              <w:rPr>
+                <w:rFonts w:ascii="Arial" w:hAnsi="Arial" w:cs="Arial"/>
+              </w:rPr>
+              <w:t xml:space="preserve"> users – James, </w:t>
+            </w:r>
+            <w:proofErr w:type="spellStart"/>
+            <w:r>
+              <w:rPr>
+                <w:rFonts w:ascii="Arial" w:hAnsi="Arial" w:cs="Arial"/>
+              </w:rPr>
+              <w:t>Nic</w:t>
+            </w:r>
+            <w:proofErr w:type="spellEnd"/>
+          </w:p>
+        </w:tc>
+        <w:tc>
+          <w:tcPr>
+            <w:tcW w:w="1711" w:type="dxa"/>
+          </w:tcPr>
+          <w:p>
+            <w:pPr>
+              <w:jc w:val="center"/>
+              <w:rPr>
+                <w:rFonts w:ascii="Arial" w:hAnsi="Arial" w:cs="Arial"/>
+              </w:rPr>
+            </w:pPr>
+            <w:r>
+              <w:rPr>
+                <w:rFonts w:ascii="Arial" w:hAnsi="Arial" w:cs="Arial"/>
+              </w:rPr>
+              <w:t>To allow the Client to view all of the known users to the Server</w:t>
+            </w:r>
+          </w:p>
+        </w:tc>
+      </w:tr>
+      <w:tr>
+        <w:tc>
+          <w:tcPr>
+            <w:tcW w:w="1584" w:type="dxa"/>
+          </w:tcPr>
+          <w:p>
+            <w:pPr>
+              <w:jc w:val="center"/>
+              <w:rPr>
+                <w:rFonts w:ascii="Arial" w:hAnsi="Arial" w:cs="Arial"/>
+              </w:rPr>
+            </w:pPr>
+            <w:r>
+              <w:rPr>
+                <w:rFonts w:ascii="Arial" w:hAnsi="Arial" w:cs="Arial"/>
+              </w:rPr>
+              <w:t>(James) 2</w:t>
+            </w:r>
+          </w:p>
+        </w:tc>
+        <w:tc>
+          <w:tcPr>
+            <w:tcW w:w="1316" w:type="dxa"/>
+          </w:tcPr>
+          <w:p>
+            <w:pPr>
+              <w:jc w:val="center"/>
+              <w:rPr>
+                <w:rFonts w:ascii="Arial" w:hAnsi="Arial" w:cs="Arial"/>
+              </w:rPr>
+            </w:pPr>
+            <w:r>
+              <w:rPr>
+                <w:rFonts w:ascii="Arial" w:hAnsi="Arial" w:cs="Arial"/>
+              </w:rPr>
+              <w:t>Menu choice 2</w:t>
+            </w:r>
+          </w:p>
+        </w:tc>
+        <w:tc>
+          <w:tcPr>
+            <w:tcW w:w="1525" w:type="dxa"/>
+          </w:tcPr>
+          <w:p>
+            <w:pPr>
+              <w:jc w:val="center"/>
+              <w:rPr>
+                <w:rFonts w:ascii="Arial" w:hAnsi="Arial" w:cs="Arial"/>
+              </w:rPr>
+            </w:pPr>
+            <w:r>
+              <w:rPr>
+                <w:rFonts w:ascii="Arial" w:hAnsi="Arial" w:cs="Arial"/>
+              </w:rPr>
+              <w:t>James</w:t>
+            </w:r>
+          </w:p>
+        </w:tc>
+        <w:tc>
+          <w:tcPr>
+            <w:tcW w:w="1547" w:type="dxa"/>
+          </w:tcPr>
+          <w:p>
+            <w:pPr>
+              <w:jc w:val="center"/>
+              <w:rPr>
+                <w:rFonts w:ascii="Arial" w:hAnsi="Arial" w:cs="Arial"/>
+              </w:rPr>
+            </w:pPr>
+            <w:r>
+              <w:rPr>
+                <w:rFonts w:ascii="Arial" w:hAnsi="Arial" w:cs="Arial"/>
+              </w:rPr>
+              <w:t>Names of all currently connected users - James</w:t>
+            </w:r>
+          </w:p>
+        </w:tc>
+        <w:tc>
+          <w:tcPr>
+            <w:tcW w:w="1711" w:type="dxa"/>
+          </w:tcPr>
+          <w:p>
+            <w:pPr>
+              <w:jc w:val="center"/>
+              <w:rPr>
+                <w:rFonts w:ascii="Arial" w:hAnsi="Arial" w:cs="Arial"/>
+              </w:rPr>
+            </w:pPr>
+            <w:r>
+              <w:rPr>
+                <w:rFonts w:ascii="Arial" w:hAnsi="Arial" w:cs="Arial"/>
+              </w:rPr>
+              <w:t>To allow the client to view all of the currently connected users to the Server</w:t>
+            </w:r>
+          </w:p>
+        </w:tc>
+      </w:tr>
+      <w:tr>
+        <w:tc>
+          <w:tcPr>
+            <w:tcW w:w="1584" w:type="dxa"/>
+          </w:tcPr>
+          <w:p>
+            <w:pPr>
+              <w:jc w:val="center"/>
+              <w:rPr>
+                <w:rFonts w:ascii="Arial" w:hAnsi="Arial" w:cs="Arial"/>
+              </w:rPr>
+            </w:pPr>
+            <w:r>
+              <w:rPr>
+                <w:rFonts w:ascii="Arial" w:hAnsi="Arial" w:cs="Arial"/>
+              </w:rPr>
+              <w:t xml:space="preserve">(James) 3, </w:t>
+            </w:r>
+            <w:proofErr w:type="spellStart"/>
+            <w:r>
+              <w:rPr>
+                <w:rFonts w:ascii="Arial" w:hAnsi="Arial" w:cs="Arial"/>
+              </w:rPr>
+              <w:t>Nic</w:t>
+            </w:r>
+            <w:proofErr w:type="spellEnd"/>
+            <w:r>
+              <w:rPr>
+                <w:rFonts w:ascii="Arial" w:hAnsi="Arial" w:cs="Arial"/>
+              </w:rPr>
+              <w:t>, From James, 04/13/16, 8:11 AM, hello/</w:t>
+            </w:r>
+          </w:p>
+        </w:tc>
+        <w:tc>
+          <w:tcPr>
+            <w:tcW w:w="1316" w:type="dxa"/>
+          </w:tcPr>
+          <w:p>
+            <w:pPr>
+              <w:jc w:val="center"/>
+              <w:rPr>
+                <w:rFonts w:ascii="Arial" w:hAnsi="Arial" w:cs="Arial"/>
+              </w:rPr>
+            </w:pPr>
+            <w:r>
+              <w:rPr>
+                <w:rFonts w:ascii="Arial" w:hAnsi="Arial" w:cs="Arial"/>
+              </w:rPr>
+              <w:t>Menu choice 3, a message to a particular user, and a message for that particular user</w:t>
+            </w:r>
+          </w:p>
+        </w:tc>
+        <w:tc>
+          <w:tcPr>
+            <w:tcW w:w="1525" w:type="dxa"/>
+          </w:tcPr>
+          <w:p>
+            <w:pPr>
+              <w:jc w:val="center"/>
+              <w:rPr>
+                <w:rFonts w:ascii="Arial" w:hAnsi="Arial" w:cs="Arial"/>
+              </w:rPr>
+            </w:pPr>
+            <w:r>
+              <w:rPr>
+                <w:rFonts w:ascii="Arial" w:hAnsi="Arial" w:cs="Arial"/>
+              </w:rPr>
+              <w:t>Nothing</w:t>
+            </w:r>
+          </w:p>
+        </w:tc>
+        <w:tc>
+          <w:tcPr>
+            <w:tcW w:w="1547" w:type="dxa"/>
+          </w:tcPr>
+          <w:p>
+            <w:pPr>
+              <w:jc w:val="center"/>
+              <w:rPr>
+                <w:rFonts w:ascii="Arial" w:hAnsi="Arial" w:cs="Arial"/>
+              </w:rPr>
+            </w:pPr>
+            <w:r>
+              <w:rPr>
+                <w:rFonts w:ascii="Arial" w:hAnsi="Arial" w:cs="Arial"/>
+              </w:rPr>
+              <w:t>Nothing</w:t>
+            </w:r>
+          </w:p>
+        </w:tc>
+        <w:tc>
+          <w:tcPr>
+            <w:tcW w:w="1711" w:type="dxa"/>
+          </w:tcPr>
+          <w:p>
+            <w:pPr>
+              <w:jc w:val="center"/>
+              <w:rPr>
+                <w:rFonts w:ascii="Arial" w:hAnsi="Arial" w:cs="Arial"/>
+              </w:rPr>
+            </w:pPr>
+            <w:r>
+              <w:rPr>
+                <w:rFonts w:ascii="Arial" w:hAnsi="Arial" w:cs="Arial"/>
+              </w:rPr>
+              <w:t>To allow a user to send a particular message to a particular user regardless of whether they are connected or a known user at the time.</w:t>
+            </w:r>
+          </w:p>
+        </w:tc>
+      </w:tr>
+      <w:tr>
+        <w:tc>
+          <w:tcPr>
+            <w:tcW w:w="1584" w:type="dxa"/>
+          </w:tcPr>
+          <w:p>
+            <w:pPr>
+              <w:jc w:val="center"/>
+              <w:rPr>
+                <w:rFonts w:ascii="Arial" w:hAnsi="Arial" w:cs="Arial"/>
+              </w:rPr>
+            </w:pPr>
+            <w:r>
+              <w:rPr>
+                <w:rFonts w:ascii="Arial" w:hAnsi="Arial" w:cs="Arial"/>
+              </w:rPr>
+              <w:t xml:space="preserve">(James) 3, </w:t>
+            </w:r>
+            <w:proofErr w:type="spellStart"/>
+            <w:r>
+              <w:rPr>
+                <w:rFonts w:ascii="Arial" w:hAnsi="Arial" w:cs="Arial"/>
+              </w:rPr>
+              <w:t>Nic</w:t>
+            </w:r>
+            <w:proofErr w:type="spellEnd"/>
+            <w:r>
+              <w:rPr>
+                <w:rFonts w:ascii="Arial" w:hAnsi="Arial" w:cs="Arial"/>
+              </w:rPr>
+              <w:t xml:space="preserve">, From James, 04/13/16, 8:11 AM, </w:t>
+            </w:r>
+            <w:r>
+              <w:rPr>
+                <w:rFonts w:ascii="Arial" w:hAnsi="Arial" w:cs="Arial"/>
+              </w:rPr>
+              <w:t>How are you?</w:t>
+            </w:r>
+          </w:p>
+        </w:tc>
+        <w:tc>
+          <w:tcPr>
+            <w:tcW w:w="1316" w:type="dxa"/>
+          </w:tcPr>
+          <w:p>
+            <w:pPr>
+              <w:jc w:val="center"/>
+              <w:rPr>
+                <w:rFonts w:ascii="Arial" w:hAnsi="Arial" w:cs="Arial"/>
+              </w:rPr>
+            </w:pPr>
+            <w:r>
+              <w:rPr>
+                <w:rFonts w:ascii="Arial" w:hAnsi="Arial" w:cs="Arial"/>
+              </w:rPr>
+              <w:t>Menu choice 3, a message to a particular user, and a message for that particular user</w:t>
+            </w:r>
+          </w:p>
+        </w:tc>
+        <w:tc>
+          <w:tcPr>
+            <w:tcW w:w="1525" w:type="dxa"/>
+          </w:tcPr>
+          <w:p>
+            <w:pPr>
+              <w:jc w:val="center"/>
+              <w:rPr>
+                <w:rFonts w:ascii="Arial" w:hAnsi="Arial" w:cs="Arial"/>
+              </w:rPr>
+            </w:pPr>
+            <w:r>
+              <w:rPr>
+                <w:rFonts w:ascii="Arial" w:hAnsi="Arial" w:cs="Arial"/>
+              </w:rPr>
+              <w:t>Nothing</w:t>
+            </w:r>
+          </w:p>
+        </w:tc>
+        <w:tc>
+          <w:tcPr>
+            <w:tcW w:w="1547" w:type="dxa"/>
+          </w:tcPr>
+          <w:p>
+            <w:pPr>
+              <w:jc w:val="center"/>
+              <w:rPr>
+                <w:rFonts w:ascii="Arial" w:hAnsi="Arial" w:cs="Arial"/>
+              </w:rPr>
+            </w:pPr>
+            <w:r>
+              <w:rPr>
+                <w:rFonts w:ascii="Arial" w:hAnsi="Arial" w:cs="Arial"/>
+              </w:rPr>
+              <w:t>Nothing</w:t>
+            </w:r>
+          </w:p>
+        </w:tc>
+        <w:tc>
+          <w:tcPr>
+            <w:tcW w:w="1711" w:type="dxa"/>
+          </w:tcPr>
+          <w:p>
+            <w:pPr>
+              <w:jc w:val="center"/>
+              <w:rPr>
+                <w:rFonts w:ascii="Arial" w:hAnsi="Arial" w:cs="Arial"/>
+              </w:rPr>
+            </w:pPr>
+            <w:r>
+              <w:rPr>
+                <w:rFonts w:ascii="Arial" w:hAnsi="Arial" w:cs="Arial"/>
+              </w:rPr>
+              <w:t>To allow a user to send a particular message to a particular user regardless of whether they are connected or a known user at the time.</w:t>
+            </w:r>
+          </w:p>
+        </w:tc>
+      </w:tr>
+      <w:tr>
+        <w:tc>
+          <w:tcPr>
+            <w:tcW w:w="1584" w:type="dxa"/>
+          </w:tcPr>
+          <w:p>
+            <w:pPr>
+              <w:jc w:val="center"/>
+              <w:rPr>
+                <w:rFonts w:ascii="Arial" w:hAnsi="Arial" w:cs="Arial"/>
+              </w:rPr>
+            </w:pPr>
+            <w:r>
+              <w:rPr>
+                <w:rFonts w:ascii="Arial" w:hAnsi="Arial" w:cs="Arial"/>
+              </w:rPr>
+              <w:t xml:space="preserve">Name - </w:t>
+            </w:r>
+            <w:proofErr w:type="spellStart"/>
+            <w:r>
+              <w:rPr>
+                <w:rFonts w:ascii="Arial" w:hAnsi="Arial" w:cs="Arial"/>
+              </w:rPr>
+              <w:t>Ozbirn</w:t>
+            </w:r>
+            <w:proofErr w:type="spellEnd"/>
+          </w:p>
+        </w:tc>
+        <w:tc>
+          <w:tcPr>
+            <w:tcW w:w="1316" w:type="dxa"/>
+          </w:tcPr>
+          <w:p>
+            <w:pPr>
+              <w:jc w:val="center"/>
+              <w:rPr>
+                <w:rFonts w:ascii="Arial" w:hAnsi="Arial" w:cs="Arial"/>
+              </w:rPr>
+            </w:pPr>
+            <w:proofErr w:type="spellStart"/>
+            <w:r>
+              <w:rPr>
+                <w:rFonts w:ascii="Arial" w:hAnsi="Arial" w:cs="Arial"/>
+              </w:rPr>
+              <w:t>Ozbirn</w:t>
+            </w:r>
+            <w:proofErr w:type="spellEnd"/>
+          </w:p>
+        </w:tc>
+        <w:tc>
+          <w:tcPr>
+            <w:tcW w:w="1525" w:type="dxa"/>
+          </w:tcPr>
+          <w:p>
+            <w:pPr>
+              <w:jc w:val="center"/>
+              <w:rPr>
+                <w:rFonts w:ascii="Arial" w:hAnsi="Arial" w:cs="Arial"/>
+              </w:rPr>
+            </w:pPr>
+            <w:r>
+              <w:rPr>
+                <w:rFonts w:ascii="Arial" w:hAnsi="Arial" w:cs="Arial"/>
+              </w:rPr>
+              <w:t>nothing</w:t>
+            </w:r>
+          </w:p>
+        </w:tc>
+        <w:tc>
+          <w:tcPr>
+            <w:tcW w:w="1547" w:type="dxa"/>
+          </w:tcPr>
+          <w:p>
+            <w:pPr>
+              <w:jc w:val="center"/>
+              <w:rPr>
+                <w:rFonts w:ascii="Arial" w:hAnsi="Arial" w:cs="Arial"/>
+              </w:rPr>
+            </w:pPr>
+            <w:r>
+              <w:rPr>
+                <w:rFonts w:ascii="Arial" w:hAnsi="Arial" w:cs="Arial"/>
+              </w:rPr>
+              <w:t>nothing</w:t>
+            </w:r>
+          </w:p>
+        </w:tc>
+        <w:tc>
+          <w:tcPr>
+            <w:tcW w:w="1711" w:type="dxa"/>
+          </w:tcPr>
+          <w:p>
+            <w:pPr>
+              <w:jc w:val="center"/>
+              <w:rPr>
+                <w:rFonts w:ascii="Arial" w:hAnsi="Arial" w:cs="Arial"/>
+              </w:rPr>
+            </w:pPr>
+            <w:r>
+              <w:rPr>
+                <w:rFonts w:ascii="Arial" w:hAnsi="Arial" w:cs="Arial"/>
+              </w:rPr>
+              <w:t>To allow a user who is connecting to be identified on the server</w:t>
+            </w:r>
+          </w:p>
+        </w:tc>
+      </w:tr>
+      <w:tr>
+        <w:tc>
+          <w:tcPr>
+            <w:tcW w:w="1584" w:type="dxa"/>
+          </w:tcPr>
+          <w:p>
+            <w:pPr>
+              <w:jc w:val="center"/>
+              <w:rPr>
+                <w:rFonts w:ascii="Arial" w:hAnsi="Arial" w:cs="Arial"/>
+              </w:rPr>
+            </w:pPr>
+            <w:r>
+              <w:rPr>
+                <w:rFonts w:ascii="Arial" w:hAnsi="Arial" w:cs="Arial"/>
+              </w:rPr>
+              <w:lastRenderedPageBreak/>
+              <w:t xml:space="preserve">(James) 3, </w:t>
+            </w:r>
+            <w:proofErr w:type="spellStart"/>
+            <w:r>
+              <w:rPr>
+                <w:rFonts w:ascii="Arial" w:hAnsi="Arial" w:cs="Arial"/>
+              </w:rPr>
+              <w:t>Ozbirn</w:t>
+            </w:r>
+            <w:proofErr w:type="spellEnd"/>
+            <w:r>
+              <w:rPr>
+                <w:rFonts w:ascii="Arial" w:hAnsi="Arial" w:cs="Arial"/>
+              </w:rPr>
+              <w:t xml:space="preserve">, </w:t>
+            </w:r>
+            <w:r>
+              <w:rPr>
+                <w:rFonts w:ascii="Arial" w:hAnsi="Arial" w:cs="Arial"/>
+              </w:rPr>
+              <w:t>From James, 04/13/16, 8:12</w:t>
+            </w:r>
+            <w:r>
+              <w:rPr>
+                <w:rFonts w:ascii="Arial" w:hAnsi="Arial" w:cs="Arial"/>
+              </w:rPr>
+              <w:t xml:space="preserve"> AM, </w:t>
+            </w:r>
+            <w:r>
+              <w:rPr>
+                <w:rFonts w:ascii="Arial" w:hAnsi="Arial" w:cs="Arial"/>
+              </w:rPr>
+              <w:t>Hi Professor</w:t>
+            </w:r>
+          </w:p>
+        </w:tc>
+        <w:tc>
+          <w:tcPr>
+            <w:tcW w:w="1316" w:type="dxa"/>
+          </w:tcPr>
+          <w:p>
+            <w:pPr>
+              <w:jc w:val="center"/>
+              <w:rPr>
+                <w:rFonts w:ascii="Arial" w:hAnsi="Arial" w:cs="Arial"/>
+              </w:rPr>
+            </w:pPr>
+            <w:r>
+              <w:rPr>
+                <w:rFonts w:ascii="Arial" w:hAnsi="Arial" w:cs="Arial"/>
+              </w:rPr>
+              <w:t>Menu choice 3, a message to a particular user, and a message for that particular user</w:t>
+            </w:r>
+          </w:p>
+        </w:tc>
+        <w:tc>
+          <w:tcPr>
+            <w:tcW w:w="1525" w:type="dxa"/>
+          </w:tcPr>
+          <w:p>
+            <w:pPr>
+              <w:jc w:val="center"/>
+              <w:rPr>
+                <w:rFonts w:ascii="Arial" w:hAnsi="Arial" w:cs="Arial"/>
+              </w:rPr>
+            </w:pPr>
+            <w:r>
+              <w:rPr>
+                <w:rFonts w:ascii="Arial" w:hAnsi="Arial" w:cs="Arial"/>
+              </w:rPr>
+              <w:t>Nothing</w:t>
+            </w:r>
+          </w:p>
+        </w:tc>
+        <w:tc>
+          <w:tcPr>
+            <w:tcW w:w="1547" w:type="dxa"/>
+          </w:tcPr>
+          <w:p>
+            <w:pPr>
+              <w:jc w:val="center"/>
+              <w:rPr>
+                <w:rFonts w:ascii="Arial" w:hAnsi="Arial" w:cs="Arial"/>
+              </w:rPr>
+            </w:pPr>
+            <w:r>
+              <w:rPr>
+                <w:rFonts w:ascii="Arial" w:hAnsi="Arial" w:cs="Arial"/>
+              </w:rPr>
+              <w:t>Nothing</w:t>
+            </w:r>
+          </w:p>
+        </w:tc>
+        <w:tc>
+          <w:tcPr>
+            <w:tcW w:w="1711" w:type="dxa"/>
+          </w:tcPr>
+          <w:p>
+            <w:pPr>
+              <w:jc w:val="center"/>
+              <w:rPr>
+                <w:rFonts w:ascii="Arial" w:hAnsi="Arial" w:cs="Arial"/>
+              </w:rPr>
+            </w:pPr>
+            <w:r>
+              <w:rPr>
+                <w:rFonts w:ascii="Arial" w:hAnsi="Arial" w:cs="Arial"/>
+              </w:rPr>
+              <w:t>To allow a user to send a particular message to a particular user regardless of whether they are connected or a known user at the time.</w:t>
+            </w:r>
+          </w:p>
+        </w:tc>
+      </w:tr>
+      <w:tr>
+        <w:tc>
+          <w:tcPr>
+            <w:tcW w:w="1584" w:type="dxa"/>
+          </w:tcPr>
+          <w:p>
+            <w:pPr>
+              <w:jc w:val="center"/>
+              <w:rPr>
+                <w:rFonts w:ascii="Arial" w:hAnsi="Arial" w:cs="Arial"/>
+              </w:rPr>
+            </w:pPr>
+            <w:r>
+              <w:rPr>
+                <w:rFonts w:ascii="Arial" w:hAnsi="Arial" w:cs="Arial"/>
+              </w:rPr>
+              <w:t>(</w:t>
+            </w:r>
+            <w:proofErr w:type="spellStart"/>
+            <w:r>
+              <w:rPr>
+                <w:rFonts w:ascii="Arial" w:hAnsi="Arial" w:cs="Arial"/>
+              </w:rPr>
+              <w:t>Nic</w:t>
+            </w:r>
+            <w:proofErr w:type="spellEnd"/>
+            <w:r>
+              <w:rPr>
+                <w:rFonts w:ascii="Arial" w:hAnsi="Arial" w:cs="Arial"/>
+              </w:rPr>
+              <w:t>) 6</w:t>
+            </w:r>
+          </w:p>
+        </w:tc>
+        <w:tc>
+          <w:tcPr>
+            <w:tcW w:w="1316" w:type="dxa"/>
+          </w:tcPr>
+          <w:p>
+            <w:pPr>
+              <w:jc w:val="center"/>
+              <w:rPr>
+                <w:rFonts w:ascii="Arial" w:hAnsi="Arial" w:cs="Arial"/>
+              </w:rPr>
+            </w:pPr>
+            <w:r>
+              <w:rPr>
+                <w:rFonts w:ascii="Arial" w:hAnsi="Arial" w:cs="Arial"/>
+              </w:rPr>
+              <w:t>Menu choice 6</w:t>
+            </w:r>
+          </w:p>
+        </w:tc>
+        <w:tc>
+          <w:tcPr>
+            <w:tcW w:w="1525" w:type="dxa"/>
+          </w:tcPr>
+          <w:p>
+            <w:pPr>
+              <w:jc w:val="center"/>
+              <w:rPr>
+                <w:rFonts w:ascii="Arial" w:hAnsi="Arial" w:cs="Arial"/>
+              </w:rPr>
+            </w:pPr>
+            <w:r>
+              <w:rPr>
+                <w:rFonts w:ascii="Arial" w:hAnsi="Arial" w:cs="Arial"/>
+              </w:rPr>
+              <w:t>From James, 04/13/16, 8:11 AM, hello/</w:t>
+            </w:r>
+          </w:p>
+          <w:p>
+            <w:pPr>
+              <w:jc w:val="center"/>
+              <w:rPr>
+                <w:rFonts w:ascii="Arial" w:hAnsi="Arial" w:cs="Arial"/>
+              </w:rPr>
+            </w:pPr>
+            <w:r>
+              <w:rPr>
+                <w:rFonts w:ascii="Arial" w:hAnsi="Arial" w:cs="Arial"/>
+              </w:rPr>
+              <w:t>From James, 04/13/16, 8:11 AM, How are you?</w:t>
+            </w:r>
+          </w:p>
+        </w:tc>
+        <w:tc>
+          <w:tcPr>
+            <w:tcW w:w="1547" w:type="dxa"/>
+          </w:tcPr>
+          <w:p>
+            <w:pPr>
+              <w:jc w:val="center"/>
+              <w:rPr>
+                <w:rFonts w:ascii="Arial" w:hAnsi="Arial" w:cs="Arial"/>
+              </w:rPr>
+            </w:pPr>
+            <w:r>
+              <w:rPr>
+                <w:rFonts w:ascii="Arial" w:hAnsi="Arial" w:cs="Arial"/>
+              </w:rPr>
+              <w:t xml:space="preserve">All messages sent to </w:t>
+            </w:r>
+            <w:proofErr w:type="spellStart"/>
+            <w:r>
+              <w:rPr>
+                <w:rFonts w:ascii="Arial" w:hAnsi="Arial" w:cs="Arial"/>
+              </w:rPr>
+              <w:t>Nic</w:t>
+            </w:r>
+            <w:proofErr w:type="spellEnd"/>
+          </w:p>
+        </w:tc>
+        <w:tc>
+          <w:tcPr>
+            <w:tcW w:w="1711" w:type="dxa"/>
+          </w:tcPr>
+          <w:p>
+            <w:pPr>
+              <w:jc w:val="center"/>
+              <w:rPr>
+                <w:rFonts w:ascii="Arial" w:hAnsi="Arial" w:cs="Arial"/>
+              </w:rPr>
+            </w:pPr>
+            <w:r>
+              <w:rPr>
+                <w:rFonts w:ascii="Arial" w:hAnsi="Arial" w:cs="Arial"/>
+              </w:rPr>
+              <w:t>To allow a user to see all messages that have been sent to them</w:t>
+            </w:r>
+          </w:p>
+        </w:tc>
+      </w:tr>
+      <w:tr>
+        <w:tc>
+          <w:tcPr>
+            <w:tcW w:w="1584" w:type="dxa"/>
+          </w:tcPr>
+          <w:p>
+            <w:pPr>
+              <w:jc w:val="center"/>
+              <w:rPr>
+                <w:rFonts w:ascii="Arial" w:hAnsi="Arial" w:cs="Arial"/>
+              </w:rPr>
+            </w:pPr>
+            <w:r>
+              <w:rPr>
+                <w:rFonts w:ascii="Arial" w:hAnsi="Arial" w:cs="Arial"/>
+              </w:rPr>
+              <w:t xml:space="preserve"> </w:t>
+            </w:r>
+          </w:p>
+        </w:tc>
+        <w:tc>
+          <w:tcPr>
+            <w:tcW w:w="1316" w:type="dxa"/>
+          </w:tcPr>
+          <w:p>
+            <w:pPr>
+              <w:jc w:val="center"/>
+              <w:rPr>
+                <w:rFonts w:ascii="Arial" w:hAnsi="Arial" w:cs="Arial"/>
+              </w:rPr>
+            </w:pPr>
+            <w:r>
+              <w:rPr>
+                <w:rFonts w:ascii="Arial" w:hAnsi="Arial" w:cs="Arial"/>
+              </w:rPr>
+              <w:t>Menu choice 6</w:t>
+            </w:r>
+          </w:p>
+        </w:tc>
+        <w:tc>
+          <w:tcPr>
+            <w:tcW w:w="1525" w:type="dxa"/>
+          </w:tcPr>
+          <w:p>
+            <w:pPr>
+              <w:jc w:val="center"/>
+              <w:rPr>
+                <w:rFonts w:ascii="Arial" w:hAnsi="Arial" w:cs="Arial"/>
+              </w:rPr>
+            </w:pPr>
+            <w:r>
+              <w:rPr>
+                <w:rFonts w:ascii="Arial" w:hAnsi="Arial" w:cs="Arial"/>
+              </w:rPr>
+              <w:t xml:space="preserve">From James, 04/13/16, 8:11 AM, </w:t>
+            </w:r>
+            <w:r>
+              <w:rPr>
+                <w:rFonts w:ascii="Arial" w:hAnsi="Arial" w:cs="Arial"/>
+              </w:rPr>
+              <w:t>Hi Professor</w:t>
+            </w:r>
+          </w:p>
+        </w:tc>
+        <w:tc>
+          <w:tcPr>
+            <w:tcW w:w="1547" w:type="dxa"/>
+          </w:tcPr>
+          <w:p>
+            <w:pPr>
+              <w:jc w:val="center"/>
+              <w:rPr>
+                <w:rFonts w:ascii="Arial" w:hAnsi="Arial" w:cs="Arial"/>
+              </w:rPr>
+            </w:pPr>
+            <w:r>
+              <w:rPr>
+                <w:rFonts w:ascii="Arial" w:hAnsi="Arial" w:cs="Arial"/>
+              </w:rPr>
+              <w:t xml:space="preserve">All messages sent to </w:t>
+            </w:r>
+            <w:proofErr w:type="spellStart"/>
+            <w:r>
+              <w:rPr>
+                <w:rFonts w:ascii="Arial" w:hAnsi="Arial" w:cs="Arial"/>
+              </w:rPr>
+              <w:t>Ozbirn</w:t>
+            </w:r>
+            <w:proofErr w:type="spellEnd"/>
+          </w:p>
+        </w:tc>
+        <w:tc>
+          <w:tcPr>
+            <w:tcW w:w="1711" w:type="dxa"/>
+          </w:tcPr>
+          <w:p>
+            <w:pPr>
+              <w:jc w:val="center"/>
+              <w:rPr>
+                <w:rFonts w:ascii="Arial" w:hAnsi="Arial" w:cs="Arial"/>
+              </w:rPr>
+            </w:pPr>
+            <w:r>
+              <w:rPr>
+                <w:rFonts w:ascii="Arial" w:hAnsi="Arial" w:cs="Arial"/>
+              </w:rPr>
+              <w:t>To allow a user to see all messages that have been sent to them</w:t>
+            </w:r>
+          </w:p>
+        </w:tc>
+      </w:tr>
+      <w:tr>
+        <w:tc>
+          <w:tcPr>
+            <w:tcW w:w="1584" w:type="dxa"/>
+          </w:tcPr>
+          <w:p>
+            <w:pPr>
+              <w:jc w:val="center"/>
+              <w:rPr>
+                <w:rFonts w:ascii="Arial" w:hAnsi="Arial" w:cs="Arial"/>
+              </w:rPr>
+            </w:pPr>
+            <w:r>
+              <w:rPr>
+                <w:rFonts w:ascii="Arial" w:hAnsi="Arial" w:cs="Arial"/>
+              </w:rPr>
+              <w:t xml:space="preserve">(James) 4, </w:t>
+            </w:r>
+            <w:r>
+              <w:rPr>
+                <w:rFonts w:ascii="Arial" w:hAnsi="Arial" w:cs="Arial"/>
+              </w:rPr>
+              <w:t>From James, 04/13/16, 8:13</w:t>
+            </w:r>
+            <w:r>
+              <w:rPr>
+                <w:rFonts w:ascii="Arial" w:hAnsi="Arial" w:cs="Arial"/>
+              </w:rPr>
+              <w:t xml:space="preserve"> AM, </w:t>
+            </w:r>
+            <w:r>
+              <w:rPr>
+                <w:rFonts w:ascii="Arial" w:hAnsi="Arial" w:cs="Arial"/>
+              </w:rPr>
+              <w:t>Hello everyone</w:t>
+            </w:r>
+          </w:p>
+        </w:tc>
+        <w:tc>
+          <w:tcPr>
+            <w:tcW w:w="1316" w:type="dxa"/>
+          </w:tcPr>
+          <w:p>
+            <w:pPr>
+              <w:jc w:val="center"/>
+              <w:rPr>
+                <w:rFonts w:ascii="Arial" w:hAnsi="Arial" w:cs="Arial"/>
+              </w:rPr>
+            </w:pPr>
+            <w:r>
+              <w:rPr>
+                <w:rFonts w:ascii="Arial" w:hAnsi="Arial" w:cs="Arial"/>
+              </w:rPr>
+              <w:t>Menu choice 4, a message to all currently connected users</w:t>
+            </w:r>
+          </w:p>
+        </w:tc>
+        <w:tc>
+          <w:tcPr>
+            <w:tcW w:w="1525" w:type="dxa"/>
+          </w:tcPr>
+          <w:p>
+            <w:pPr>
+              <w:jc w:val="center"/>
+              <w:rPr>
+                <w:rFonts w:ascii="Arial" w:hAnsi="Arial" w:cs="Arial"/>
+              </w:rPr>
+            </w:pPr>
+            <w:r>
+              <w:rPr>
+                <w:rFonts w:ascii="Arial" w:hAnsi="Arial" w:cs="Arial"/>
+              </w:rPr>
+              <w:t>nothing</w:t>
+            </w:r>
+          </w:p>
+        </w:tc>
+        <w:tc>
+          <w:tcPr>
+            <w:tcW w:w="1547" w:type="dxa"/>
+          </w:tcPr>
+          <w:p>
+            <w:pPr>
+              <w:jc w:val="center"/>
+              <w:rPr>
+                <w:rFonts w:ascii="Arial" w:hAnsi="Arial" w:cs="Arial"/>
+              </w:rPr>
+            </w:pPr>
+            <w:r>
+              <w:rPr>
+                <w:rFonts w:ascii="Arial" w:hAnsi="Arial" w:cs="Arial"/>
+              </w:rPr>
+              <w:t>nothing</w:t>
+            </w:r>
+          </w:p>
+        </w:tc>
+        <w:tc>
+          <w:tcPr>
+            <w:tcW w:w="1711" w:type="dxa"/>
+          </w:tcPr>
+          <w:p>
+            <w:pPr>
+              <w:jc w:val="center"/>
+              <w:rPr>
+                <w:rFonts w:ascii="Arial" w:hAnsi="Arial" w:cs="Arial"/>
+              </w:rPr>
+            </w:pPr>
+            <w:r>
+              <w:rPr>
+                <w:rFonts w:ascii="Arial" w:hAnsi="Arial" w:cs="Arial"/>
+              </w:rPr>
+              <w:t>To allow a user to send a message to all users currently connected to the Server</w:t>
+            </w:r>
+          </w:p>
+        </w:tc>
+      </w:tr>
+      <w:tr>
+        <w:tc>
+          <w:tcPr>
+            <w:tcW w:w="1584" w:type="dxa"/>
+          </w:tcPr>
+          <w:p>
+            <w:pPr>
+              <w:jc w:val="center"/>
+              <w:rPr>
+                <w:rFonts w:ascii="Arial" w:hAnsi="Arial" w:cs="Arial"/>
+              </w:rPr>
+            </w:pPr>
+            <w:r>
+              <w:rPr>
+                <w:rFonts w:ascii="Arial" w:hAnsi="Arial" w:cs="Arial"/>
+              </w:rPr>
+              <w:t>(</w:t>
+            </w:r>
+            <w:proofErr w:type="spellStart"/>
+            <w:r>
+              <w:rPr>
+                <w:rFonts w:ascii="Arial" w:hAnsi="Arial" w:cs="Arial"/>
+              </w:rPr>
+              <w:t>Nic</w:t>
+            </w:r>
+            <w:proofErr w:type="spellEnd"/>
+            <w:r>
+              <w:rPr>
+                <w:rFonts w:ascii="Arial" w:hAnsi="Arial" w:cs="Arial"/>
+              </w:rPr>
+              <w:t>) 6</w:t>
+            </w:r>
+          </w:p>
+        </w:tc>
+        <w:tc>
+          <w:tcPr>
+            <w:tcW w:w="1316" w:type="dxa"/>
+          </w:tcPr>
+          <w:p>
+            <w:pPr>
+              <w:jc w:val="center"/>
+              <w:rPr>
+                <w:rFonts w:ascii="Arial" w:hAnsi="Arial" w:cs="Arial"/>
+              </w:rPr>
+            </w:pPr>
+            <w:r>
+              <w:rPr>
+                <w:rFonts w:ascii="Arial" w:hAnsi="Arial" w:cs="Arial"/>
+              </w:rPr>
+              <w:t>Menu choice 6</w:t>
+            </w:r>
+          </w:p>
+        </w:tc>
+        <w:tc>
+          <w:tcPr>
+            <w:tcW w:w="1525" w:type="dxa"/>
+          </w:tcPr>
+          <w:p>
+            <w:pPr>
+              <w:jc w:val="center"/>
+              <w:rPr>
+                <w:rFonts w:ascii="Arial" w:hAnsi="Arial" w:cs="Arial"/>
+              </w:rPr>
+            </w:pPr>
+            <w:r>
+              <w:rPr>
+                <w:rFonts w:ascii="Arial" w:hAnsi="Arial" w:cs="Arial"/>
+              </w:rPr>
+              <w:t>From James, 04/13/16, 8:13</w:t>
+            </w:r>
+            <w:r>
+              <w:rPr>
+                <w:rFonts w:ascii="Arial" w:hAnsi="Arial" w:cs="Arial"/>
+              </w:rPr>
+              <w:t xml:space="preserve"> AM</w:t>
+            </w:r>
+            <w:r>
+              <w:rPr>
+                <w:rFonts w:ascii="Arial" w:hAnsi="Arial" w:cs="Arial"/>
+              </w:rPr>
+              <w:t xml:space="preserve">, </w:t>
+            </w:r>
+            <w:r>
+              <w:rPr>
+                <w:rFonts w:ascii="Arial" w:hAnsi="Arial" w:cs="Arial"/>
+              </w:rPr>
+              <w:t>Hello everyone</w:t>
+            </w:r>
+          </w:p>
+          <w:p>
+            <w:pPr>
+              <w:jc w:val="center"/>
+              <w:rPr>
+                <w:rFonts w:ascii="Arial" w:hAnsi="Arial" w:cs="Arial"/>
+              </w:rPr>
+            </w:pPr>
+          </w:p>
+        </w:tc>
+        <w:tc>
+          <w:tcPr>
+            <w:tcW w:w="1547" w:type="dxa"/>
+          </w:tcPr>
+          <w:p>
+            <w:pPr>
+              <w:jc w:val="center"/>
+              <w:rPr>
+                <w:rFonts w:ascii="Arial" w:hAnsi="Arial" w:cs="Arial"/>
+              </w:rPr>
+            </w:pPr>
+            <w:r>
+              <w:rPr>
+                <w:rFonts w:ascii="Arial" w:hAnsi="Arial" w:cs="Arial"/>
+              </w:rPr>
+              <w:t xml:space="preserve">All messages sent to </w:t>
+            </w:r>
+            <w:proofErr w:type="spellStart"/>
+            <w:r>
+              <w:rPr>
+                <w:rFonts w:ascii="Arial" w:hAnsi="Arial" w:cs="Arial"/>
+              </w:rPr>
+              <w:t>Nic</w:t>
+            </w:r>
+            <w:proofErr w:type="spellEnd"/>
+          </w:p>
+        </w:tc>
+        <w:tc>
+          <w:tcPr>
+            <w:tcW w:w="1711" w:type="dxa"/>
+          </w:tcPr>
+          <w:p>
+            <w:pPr>
+              <w:jc w:val="center"/>
+              <w:rPr>
+                <w:rFonts w:ascii="Arial" w:hAnsi="Arial" w:cs="Arial"/>
+              </w:rPr>
+            </w:pPr>
+            <w:r>
+              <w:rPr>
+                <w:rFonts w:ascii="Arial" w:hAnsi="Arial" w:cs="Arial"/>
+              </w:rPr>
+              <w:t>To allow a user to see all messages that have been sent to them</w:t>
+            </w:r>
+          </w:p>
+        </w:tc>
+      </w:tr>
+      <w:tr>
+        <w:tc>
+          <w:tcPr>
+            <w:tcW w:w="1584" w:type="dxa"/>
+          </w:tcPr>
+          <w:p>
+            <w:pPr>
+              <w:jc w:val="center"/>
+              <w:rPr>
+                <w:rFonts w:ascii="Arial" w:hAnsi="Arial" w:cs="Arial"/>
+              </w:rPr>
+            </w:pPr>
+            <w:r>
+              <w:rPr>
+                <w:rFonts w:ascii="Arial" w:hAnsi="Arial" w:cs="Arial"/>
+              </w:rPr>
+              <w:t>(</w:t>
+            </w:r>
+            <w:proofErr w:type="spellStart"/>
+            <w:r>
+              <w:rPr>
+                <w:rFonts w:ascii="Arial" w:hAnsi="Arial" w:cs="Arial"/>
+              </w:rPr>
+              <w:t>Ozbirn</w:t>
+            </w:r>
+            <w:proofErr w:type="spellEnd"/>
+            <w:r>
+              <w:rPr>
+                <w:rFonts w:ascii="Arial" w:hAnsi="Arial" w:cs="Arial"/>
+              </w:rPr>
+              <w:t>) 6</w:t>
+            </w:r>
+          </w:p>
+        </w:tc>
+        <w:tc>
+          <w:tcPr>
+            <w:tcW w:w="1316" w:type="dxa"/>
+          </w:tcPr>
+          <w:p>
+            <w:pPr>
+              <w:jc w:val="center"/>
+              <w:rPr>
+                <w:rFonts w:ascii="Arial" w:hAnsi="Arial" w:cs="Arial"/>
+              </w:rPr>
+            </w:pPr>
+            <w:r>
+              <w:rPr>
+                <w:rFonts w:ascii="Arial" w:hAnsi="Arial" w:cs="Arial"/>
+              </w:rPr>
+              <w:t>Menu choice 6</w:t>
+            </w:r>
+          </w:p>
+        </w:tc>
+        <w:tc>
+          <w:tcPr>
+            <w:tcW w:w="1525" w:type="dxa"/>
+          </w:tcPr>
+          <w:p>
+            <w:pPr>
+              <w:jc w:val="center"/>
+              <w:rPr>
+                <w:rFonts w:ascii="Arial" w:hAnsi="Arial" w:cs="Arial"/>
+              </w:rPr>
+            </w:pPr>
+            <w:r>
+              <w:rPr>
+                <w:rFonts w:ascii="Arial" w:hAnsi="Arial" w:cs="Arial"/>
+              </w:rPr>
+              <w:t>F</w:t>
+            </w:r>
+            <w:r>
+              <w:rPr>
+                <w:rFonts w:ascii="Arial" w:hAnsi="Arial" w:cs="Arial"/>
+              </w:rPr>
+              <w:t>rom James, 04/13/16, 8:13</w:t>
+            </w:r>
+            <w:r>
+              <w:rPr>
+                <w:rFonts w:ascii="Arial" w:hAnsi="Arial" w:cs="Arial"/>
+              </w:rPr>
+              <w:t xml:space="preserve"> AM, Hello everyone</w:t>
+            </w:r>
+          </w:p>
+        </w:tc>
+        <w:tc>
+          <w:tcPr>
+            <w:tcW w:w="1547" w:type="dxa"/>
+          </w:tcPr>
+          <w:p>
+            <w:pPr>
+              <w:jc w:val="center"/>
+              <w:rPr>
+                <w:rFonts w:ascii="Arial" w:hAnsi="Arial" w:cs="Arial"/>
+              </w:rPr>
+            </w:pPr>
+            <w:r>
+              <w:rPr>
+                <w:rFonts w:ascii="Arial" w:hAnsi="Arial" w:cs="Arial"/>
+              </w:rPr>
+              <w:t xml:space="preserve">All messages sent to </w:t>
+            </w:r>
+            <w:proofErr w:type="spellStart"/>
+            <w:r>
+              <w:rPr>
+                <w:rFonts w:ascii="Arial" w:hAnsi="Arial" w:cs="Arial"/>
+              </w:rPr>
+              <w:t>Ozbirn</w:t>
+            </w:r>
+            <w:proofErr w:type="spellEnd"/>
+          </w:p>
+        </w:tc>
+        <w:tc>
+          <w:tcPr>
+            <w:tcW w:w="1711" w:type="dxa"/>
+          </w:tcPr>
+          <w:p>
+            <w:pPr>
+              <w:jc w:val="center"/>
+              <w:rPr>
+                <w:rFonts w:ascii="Arial" w:hAnsi="Arial" w:cs="Arial"/>
+              </w:rPr>
+            </w:pPr>
+            <w:r>
+              <w:rPr>
+                <w:rFonts w:ascii="Arial" w:hAnsi="Arial" w:cs="Arial"/>
+              </w:rPr>
+              <w:t>To allow a user to see all messages that have been sent to them</w:t>
+            </w:r>
+          </w:p>
+        </w:tc>
+      </w:tr>
+      <w:tr>
+        <w:tc>
+          <w:tcPr>
+            <w:tcW w:w="1584" w:type="dxa"/>
+          </w:tcPr>
+          <w:p>
+            <w:pPr>
+              <w:jc w:val="center"/>
+              <w:rPr>
+                <w:rFonts w:ascii="Arial" w:hAnsi="Arial" w:cs="Arial"/>
+              </w:rPr>
+            </w:pPr>
+            <w:r>
+              <w:rPr>
+                <w:rFonts w:ascii="Arial" w:hAnsi="Arial" w:cs="Arial"/>
+              </w:rPr>
+              <w:t>(James) 5</w:t>
+            </w:r>
+            <w:r>
+              <w:rPr>
+                <w:rFonts w:ascii="Arial" w:hAnsi="Arial" w:cs="Arial"/>
+              </w:rPr>
+              <w:t>, From James, 04/13/16, 8:16 AM, Hello to everyone, connected or not</w:t>
+            </w:r>
+          </w:p>
+        </w:tc>
+        <w:tc>
+          <w:tcPr>
+            <w:tcW w:w="1316" w:type="dxa"/>
+          </w:tcPr>
+          <w:p>
+            <w:pPr>
+              <w:jc w:val="center"/>
+              <w:rPr>
+                <w:rFonts w:ascii="Arial" w:hAnsi="Arial" w:cs="Arial"/>
+              </w:rPr>
+            </w:pPr>
+            <w:r>
+              <w:rPr>
+                <w:rFonts w:ascii="Arial" w:hAnsi="Arial" w:cs="Arial"/>
+              </w:rPr>
+              <w:t>Menu choice 5, a message to all known users on the Server</w:t>
+            </w:r>
+          </w:p>
+        </w:tc>
+        <w:tc>
+          <w:tcPr>
+            <w:tcW w:w="1525" w:type="dxa"/>
+          </w:tcPr>
+          <w:p>
+            <w:pPr>
+              <w:jc w:val="center"/>
+              <w:rPr>
+                <w:rFonts w:ascii="Arial" w:hAnsi="Arial" w:cs="Arial"/>
+              </w:rPr>
+            </w:pPr>
+            <w:r>
+              <w:rPr>
+                <w:rFonts w:ascii="Arial" w:hAnsi="Arial" w:cs="Arial"/>
+              </w:rPr>
+              <w:t>nothing</w:t>
+            </w:r>
+          </w:p>
+        </w:tc>
+        <w:tc>
+          <w:tcPr>
+            <w:tcW w:w="1547" w:type="dxa"/>
+          </w:tcPr>
+          <w:p>
+            <w:pPr>
+              <w:jc w:val="center"/>
+              <w:rPr>
+                <w:rFonts w:ascii="Arial" w:hAnsi="Arial" w:cs="Arial"/>
+              </w:rPr>
+            </w:pPr>
+            <w:r>
+              <w:rPr>
+                <w:rFonts w:ascii="Arial" w:hAnsi="Arial" w:cs="Arial"/>
+              </w:rPr>
+              <w:t>nothing</w:t>
+            </w:r>
+          </w:p>
+        </w:tc>
+        <w:tc>
+          <w:tcPr>
+            <w:tcW w:w="1711" w:type="dxa"/>
+          </w:tcPr>
+          <w:p>
+            <w:pPr>
+              <w:jc w:val="center"/>
+              <w:rPr>
+                <w:rFonts w:ascii="Arial" w:hAnsi="Arial" w:cs="Arial"/>
+              </w:rPr>
+            </w:pPr>
+            <w:r>
+              <w:rPr>
+                <w:rFonts w:ascii="Arial" w:hAnsi="Arial" w:cs="Arial"/>
+              </w:rPr>
+              <w:t>Allow a user to send a message to all known users to the Server whether they are connected or not</w:t>
+            </w:r>
+          </w:p>
+        </w:tc>
+      </w:tr>
+      <w:tr>
+        <w:tc>
+          <w:tcPr>
+            <w:tcW w:w="1584" w:type="dxa"/>
+          </w:tcPr>
+          <w:p>
+            <w:pPr>
+              <w:jc w:val="center"/>
+              <w:rPr>
+                <w:rFonts w:ascii="Arial" w:hAnsi="Arial" w:cs="Arial"/>
+              </w:rPr>
+            </w:pPr>
+            <w:r>
+              <w:rPr>
+                <w:rFonts w:ascii="Arial" w:hAnsi="Arial" w:cs="Arial"/>
+              </w:rPr>
+              <w:t>(</w:t>
+            </w:r>
+            <w:proofErr w:type="spellStart"/>
+            <w:r>
+              <w:rPr>
+                <w:rFonts w:ascii="Arial" w:hAnsi="Arial" w:cs="Arial"/>
+              </w:rPr>
+              <w:t>Nic</w:t>
+            </w:r>
+            <w:proofErr w:type="spellEnd"/>
+            <w:r>
+              <w:rPr>
+                <w:rFonts w:ascii="Arial" w:hAnsi="Arial" w:cs="Arial"/>
+              </w:rPr>
+              <w:t>) 6</w:t>
+            </w:r>
+          </w:p>
+        </w:tc>
+        <w:tc>
+          <w:tcPr>
+            <w:tcW w:w="1316" w:type="dxa"/>
+          </w:tcPr>
+          <w:p>
+            <w:pPr>
+              <w:jc w:val="center"/>
+              <w:rPr>
+                <w:rFonts w:ascii="Arial" w:hAnsi="Arial" w:cs="Arial"/>
+              </w:rPr>
+            </w:pPr>
+            <w:r>
+              <w:rPr>
+                <w:rFonts w:ascii="Arial" w:hAnsi="Arial" w:cs="Arial"/>
+              </w:rPr>
+              <w:t>Menu choice 6</w:t>
+            </w:r>
+          </w:p>
+        </w:tc>
+        <w:tc>
+          <w:tcPr>
+            <w:tcW w:w="1525" w:type="dxa"/>
+          </w:tcPr>
+          <w:p>
+            <w:pPr>
+              <w:jc w:val="center"/>
+              <w:rPr>
+                <w:rFonts w:ascii="Arial" w:hAnsi="Arial" w:cs="Arial"/>
+              </w:rPr>
+            </w:pPr>
+            <w:r>
+              <w:rPr>
+                <w:rFonts w:ascii="Arial" w:hAnsi="Arial" w:cs="Arial"/>
+              </w:rPr>
+              <w:t>From James, 04/13/16, 8:</w:t>
+            </w:r>
+            <w:r>
+              <w:rPr>
+                <w:rFonts w:ascii="Arial" w:hAnsi="Arial" w:cs="Arial"/>
+              </w:rPr>
+              <w:t>16</w:t>
+            </w:r>
+            <w:r>
+              <w:rPr>
+                <w:rFonts w:ascii="Arial" w:hAnsi="Arial" w:cs="Arial"/>
+              </w:rPr>
+              <w:t xml:space="preserve"> AM, </w:t>
+            </w:r>
+            <w:r>
+              <w:rPr>
+                <w:rFonts w:ascii="Arial" w:hAnsi="Arial" w:cs="Arial"/>
+              </w:rPr>
+              <w:t>Hello to everyone, connected or not</w:t>
+            </w:r>
+          </w:p>
+          <w:p>
+            <w:pPr>
+              <w:jc w:val="center"/>
+              <w:rPr>
+                <w:rFonts w:ascii="Arial" w:hAnsi="Arial" w:cs="Arial"/>
+              </w:rPr>
+            </w:pPr>
+          </w:p>
+        </w:tc>
+        <w:tc>
+          <w:tcPr>
+            <w:tcW w:w="1547" w:type="dxa"/>
+          </w:tcPr>
+          <w:p>
+            <w:pPr>
+              <w:jc w:val="center"/>
+              <w:rPr>
+                <w:rFonts w:ascii="Arial" w:hAnsi="Arial" w:cs="Arial"/>
+              </w:rPr>
+            </w:pPr>
+            <w:r>
+              <w:rPr>
+                <w:rFonts w:ascii="Arial" w:hAnsi="Arial" w:cs="Arial"/>
+              </w:rPr>
+              <w:t xml:space="preserve">All messages sent to </w:t>
+            </w:r>
+            <w:proofErr w:type="spellStart"/>
+            <w:r>
+              <w:rPr>
+                <w:rFonts w:ascii="Arial" w:hAnsi="Arial" w:cs="Arial"/>
+              </w:rPr>
+              <w:t>Nic</w:t>
+            </w:r>
+            <w:proofErr w:type="spellEnd"/>
+          </w:p>
+        </w:tc>
+        <w:tc>
+          <w:tcPr>
+            <w:tcW w:w="1711" w:type="dxa"/>
+          </w:tcPr>
+          <w:p>
+            <w:pPr>
+              <w:jc w:val="center"/>
+              <w:rPr>
+                <w:rFonts w:ascii="Arial" w:hAnsi="Arial" w:cs="Arial"/>
+              </w:rPr>
+            </w:pPr>
+            <w:r>
+              <w:rPr>
+                <w:rFonts w:ascii="Arial" w:hAnsi="Arial" w:cs="Arial"/>
+              </w:rPr>
+              <w:t>To allow a user to see all messages that have been sent to them</w:t>
+            </w:r>
+          </w:p>
+        </w:tc>
+      </w:tr>
+      <w:tr>
+        <w:tc>
+          <w:tcPr>
+            <w:tcW w:w="1584" w:type="dxa"/>
+          </w:tcPr>
+          <w:p>
+            <w:pPr>
+              <w:jc w:val="center"/>
+              <w:rPr>
+                <w:rFonts w:ascii="Arial" w:hAnsi="Arial" w:cs="Arial"/>
+              </w:rPr>
+            </w:pPr>
+            <w:r>
+              <w:rPr>
+                <w:rFonts w:ascii="Arial" w:hAnsi="Arial" w:cs="Arial"/>
+              </w:rPr>
+              <w:t>(</w:t>
+            </w:r>
+            <w:proofErr w:type="spellStart"/>
+            <w:r>
+              <w:rPr>
+                <w:rFonts w:ascii="Arial" w:hAnsi="Arial" w:cs="Arial"/>
+              </w:rPr>
+              <w:t>Ozbirn</w:t>
+            </w:r>
+            <w:proofErr w:type="spellEnd"/>
+            <w:r>
+              <w:rPr>
+                <w:rFonts w:ascii="Arial" w:hAnsi="Arial" w:cs="Arial"/>
+              </w:rPr>
+              <w:t>) 6</w:t>
+            </w:r>
+          </w:p>
+        </w:tc>
+        <w:tc>
+          <w:tcPr>
+            <w:tcW w:w="1316" w:type="dxa"/>
+          </w:tcPr>
+          <w:p>
+            <w:pPr>
+              <w:jc w:val="center"/>
+              <w:rPr>
+                <w:rFonts w:ascii="Arial" w:hAnsi="Arial" w:cs="Arial"/>
+              </w:rPr>
+            </w:pPr>
+            <w:r>
+              <w:rPr>
+                <w:rFonts w:ascii="Arial" w:hAnsi="Arial" w:cs="Arial"/>
+              </w:rPr>
+              <w:t>Menu choice 6</w:t>
+            </w:r>
+          </w:p>
+        </w:tc>
+        <w:tc>
+          <w:tcPr>
+            <w:tcW w:w="1525" w:type="dxa"/>
+          </w:tcPr>
+          <w:p>
+            <w:pPr>
+              <w:jc w:val="center"/>
+              <w:rPr>
+                <w:rFonts w:ascii="Arial" w:hAnsi="Arial" w:cs="Arial"/>
+              </w:rPr>
+            </w:pPr>
+            <w:r>
+              <w:rPr>
+                <w:rFonts w:ascii="Arial" w:hAnsi="Arial" w:cs="Arial"/>
+              </w:rPr>
+              <w:t xml:space="preserve">From James, 04/13/16, 8:16 AM, Hello to </w:t>
+            </w:r>
+            <w:r>
+              <w:rPr>
+                <w:rFonts w:ascii="Arial" w:hAnsi="Arial" w:cs="Arial"/>
+              </w:rPr>
+              <w:lastRenderedPageBreak/>
+              <w:t>everyone, connected or not</w:t>
+            </w:r>
+          </w:p>
+          <w:p>
+            <w:pPr>
+              <w:jc w:val="center"/>
+              <w:rPr>
+                <w:rFonts w:ascii="Arial" w:hAnsi="Arial" w:cs="Arial"/>
+              </w:rPr>
+            </w:pPr>
+          </w:p>
+        </w:tc>
+        <w:tc>
+          <w:tcPr>
+            <w:tcW w:w="1547" w:type="dxa"/>
+          </w:tcPr>
+          <w:p>
+            <w:pPr>
+              <w:jc w:val="center"/>
+              <w:rPr>
+                <w:rFonts w:ascii="Arial" w:hAnsi="Arial" w:cs="Arial"/>
+              </w:rPr>
+            </w:pPr>
+            <w:r>
+              <w:rPr>
+                <w:rFonts w:ascii="Arial" w:hAnsi="Arial" w:cs="Arial"/>
+              </w:rPr>
+              <w:lastRenderedPageBreak/>
+              <w:t xml:space="preserve">All messages sent to </w:t>
+            </w:r>
+            <w:proofErr w:type="spellStart"/>
+            <w:r>
+              <w:rPr>
+                <w:rFonts w:ascii="Arial" w:hAnsi="Arial" w:cs="Arial"/>
+              </w:rPr>
+              <w:t>Ozbirn</w:t>
+            </w:r>
+            <w:proofErr w:type="spellEnd"/>
+          </w:p>
+        </w:tc>
+        <w:tc>
+          <w:tcPr>
+            <w:tcW w:w="1711" w:type="dxa"/>
+          </w:tcPr>
+          <w:p>
+            <w:pPr>
+              <w:jc w:val="center"/>
+              <w:rPr>
+                <w:rFonts w:ascii="Arial" w:hAnsi="Arial" w:cs="Arial"/>
+              </w:rPr>
+            </w:pPr>
+            <w:r>
+              <w:rPr>
+                <w:rFonts w:ascii="Arial" w:hAnsi="Arial" w:cs="Arial"/>
+              </w:rPr>
+              <w:t xml:space="preserve">To allow a user to see all messages that </w:t>
+            </w:r>
+            <w:r>
+              <w:rPr>
+                <w:rFonts w:ascii="Arial" w:hAnsi="Arial" w:cs="Arial"/>
+              </w:rPr>
+              <w:lastRenderedPageBreak/>
+              <w:t>have been sent to them</w:t>
+            </w:r>
+          </w:p>
+        </w:tc>
+      </w:tr>
+      <w:tr>
+        <w:tc>
+          <w:tcPr>
+            <w:tcW w:w="1584" w:type="dxa"/>
+          </w:tcPr>
+          <w:p>
+            <w:pPr>
+              <w:jc w:val="center"/>
+              <w:rPr>
+                <w:rFonts w:ascii="Arial" w:hAnsi="Arial" w:cs="Arial"/>
+              </w:rPr>
+            </w:pPr>
+            <w:r>
+              <w:rPr>
+                <w:rFonts w:ascii="Arial" w:hAnsi="Arial" w:cs="Arial"/>
+              </w:rPr>
+              <w:lastRenderedPageBreak/>
+              <w:t>(</w:t>
+            </w:r>
+            <w:r>
+              <w:rPr>
+                <w:rFonts w:ascii="Arial" w:hAnsi="Arial" w:cs="Arial"/>
+              </w:rPr>
+              <w:t>James</w:t>
+            </w:r>
+            <w:r>
+              <w:rPr>
+                <w:rFonts w:ascii="Arial" w:hAnsi="Arial" w:cs="Arial"/>
+              </w:rPr>
+              <w:t>) 6</w:t>
+            </w:r>
+          </w:p>
+        </w:tc>
+        <w:tc>
+          <w:tcPr>
+            <w:tcW w:w="1316" w:type="dxa"/>
+          </w:tcPr>
+          <w:p>
+            <w:pPr>
+              <w:jc w:val="center"/>
+              <w:rPr>
+                <w:rFonts w:ascii="Arial" w:hAnsi="Arial" w:cs="Arial"/>
+              </w:rPr>
+            </w:pPr>
+            <w:r>
+              <w:rPr>
+                <w:rFonts w:ascii="Arial" w:hAnsi="Arial" w:cs="Arial"/>
+              </w:rPr>
+              <w:t>Menu choice 6</w:t>
+            </w:r>
+          </w:p>
+        </w:tc>
+        <w:tc>
+          <w:tcPr>
+            <w:tcW w:w="1525" w:type="dxa"/>
+          </w:tcPr>
+          <w:p>
+            <w:pPr>
+              <w:jc w:val="center"/>
+              <w:rPr>
+                <w:rFonts w:ascii="Arial" w:hAnsi="Arial" w:cs="Arial"/>
+              </w:rPr>
+            </w:pPr>
+            <w:r>
+              <w:rPr>
+                <w:rFonts w:ascii="Arial" w:hAnsi="Arial" w:cs="Arial"/>
+              </w:rPr>
+              <w:t>From James, 04/13/16, 8:16 AM, Hello to everyone, connected or not</w:t>
+            </w:r>
+          </w:p>
+          <w:p>
+            <w:pPr>
+              <w:jc w:val="center"/>
+              <w:rPr>
+                <w:rFonts w:ascii="Arial" w:hAnsi="Arial" w:cs="Arial"/>
+              </w:rPr>
+            </w:pPr>
+          </w:p>
+        </w:tc>
+        <w:tc>
+          <w:tcPr>
+            <w:tcW w:w="1547" w:type="dxa"/>
+          </w:tcPr>
+          <w:p>
+            <w:pPr>
+              <w:jc w:val="center"/>
+              <w:rPr>
+                <w:rFonts w:ascii="Arial" w:hAnsi="Arial" w:cs="Arial"/>
+              </w:rPr>
+            </w:pPr>
+            <w:r>
+              <w:rPr>
+                <w:rFonts w:ascii="Arial" w:hAnsi="Arial" w:cs="Arial"/>
+              </w:rPr>
+              <w:t xml:space="preserve">All messages sent to </w:t>
+            </w:r>
+            <w:r>
+              <w:rPr>
+                <w:rFonts w:ascii="Arial" w:hAnsi="Arial" w:cs="Arial"/>
+              </w:rPr>
+              <w:t>James</w:t>
+            </w:r>
+          </w:p>
+        </w:tc>
+        <w:tc>
+          <w:tcPr>
+            <w:tcW w:w="1711" w:type="dxa"/>
+          </w:tcPr>
+          <w:p>
+            <w:pPr>
+              <w:jc w:val="center"/>
+              <w:rPr>
+                <w:rFonts w:ascii="Arial" w:hAnsi="Arial" w:cs="Arial"/>
+              </w:rPr>
+            </w:pPr>
+            <w:r>
+              <w:rPr>
+                <w:rFonts w:ascii="Arial" w:hAnsi="Arial" w:cs="Arial"/>
+              </w:rPr>
+              <w:t>To allow a user to see all messages that have been sent to them</w:t>
+            </w:r>
+          </w:p>
+        </w:tc>
+      </w:tr>
+      <w:tr>
+        <w:tc>
+          <w:tcPr>
+            <w:tcW w:w="1584" w:type="dxa"/>
+          </w:tcPr>
+          <w:p>
+            <w:pPr>
+              <w:jc w:val="center"/>
+              <w:rPr>
+                <w:rFonts w:ascii="Arial" w:hAnsi="Arial" w:cs="Arial"/>
+              </w:rPr>
+            </w:pPr>
+            <w:r>
+              <w:rPr>
+                <w:rFonts w:ascii="Arial" w:hAnsi="Arial" w:cs="Arial"/>
+              </w:rPr>
+              <w:t>(James) 7</w:t>
+            </w:r>
+          </w:p>
+        </w:tc>
+        <w:tc>
+          <w:tcPr>
+            <w:tcW w:w="1316" w:type="dxa"/>
+          </w:tcPr>
+          <w:p>
+            <w:pPr>
+              <w:jc w:val="center"/>
+              <w:rPr>
+                <w:rFonts w:ascii="Arial" w:hAnsi="Arial" w:cs="Arial"/>
+              </w:rPr>
+            </w:pPr>
+            <w:r>
+              <w:rPr>
+                <w:rFonts w:ascii="Arial" w:hAnsi="Arial" w:cs="Arial"/>
+              </w:rPr>
+              <w:t>Menu choice 7</w:t>
+            </w:r>
+          </w:p>
+        </w:tc>
+        <w:tc>
+          <w:tcPr>
+            <w:tcW w:w="1525" w:type="dxa"/>
+          </w:tcPr>
+          <w:p>
+            <w:pPr>
+              <w:jc w:val="center"/>
+              <w:rPr>
+                <w:rFonts w:ascii="Arial" w:hAnsi="Arial" w:cs="Arial"/>
+              </w:rPr>
+            </w:pPr>
+            <w:r>
+              <w:rPr>
+                <w:rFonts w:ascii="Arial" w:hAnsi="Arial" w:cs="Arial"/>
+              </w:rPr>
+              <w:t>Nothing</w:t>
+            </w:r>
+          </w:p>
+        </w:tc>
+        <w:tc>
+          <w:tcPr>
+            <w:tcW w:w="1547" w:type="dxa"/>
+          </w:tcPr>
+          <w:p>
+            <w:pPr>
+              <w:jc w:val="center"/>
+              <w:rPr>
+                <w:rFonts w:ascii="Arial" w:hAnsi="Arial" w:cs="Arial"/>
+              </w:rPr>
+            </w:pPr>
+            <w:r>
+              <w:rPr>
+                <w:rFonts w:ascii="Arial" w:hAnsi="Arial" w:cs="Arial"/>
+              </w:rPr>
+              <w:t>Nothing</w:t>
+            </w:r>
+          </w:p>
+        </w:tc>
+        <w:tc>
+          <w:tcPr>
+            <w:tcW w:w="1711" w:type="dxa"/>
+          </w:tcPr>
+          <w:p>
+            <w:pPr>
+              <w:jc w:val="center"/>
+              <w:rPr>
+                <w:rFonts w:ascii="Arial" w:hAnsi="Arial" w:cs="Arial"/>
+              </w:rPr>
+            </w:pPr>
+            <w:r>
+              <w:rPr>
+                <w:rFonts w:ascii="Arial" w:hAnsi="Arial" w:cs="Arial"/>
+              </w:rPr>
+              <w:t>To allow a user to disconnect from the server</w:t>
+            </w:r>
+          </w:p>
+        </w:tc>
+      </w:tr>
+      <w:tr>
+        <w:tc>
+          <w:tcPr>
+            <w:tcW w:w="1584" w:type="dxa"/>
+          </w:tcPr>
+          <w:p>
+            <w:pPr>
+              <w:jc w:val="center"/>
+              <w:rPr>
+                <w:rFonts w:ascii="Arial" w:hAnsi="Arial" w:cs="Arial"/>
+              </w:rPr>
+            </w:pPr>
+            <w:r>
+              <w:rPr>
+                <w:rFonts w:ascii="Arial" w:hAnsi="Arial" w:cs="Arial"/>
+              </w:rPr>
+              <w:t>(</w:t>
+            </w:r>
+            <w:proofErr w:type="spellStart"/>
+            <w:r>
+              <w:rPr>
+                <w:rFonts w:ascii="Arial" w:hAnsi="Arial" w:cs="Arial"/>
+              </w:rPr>
+              <w:t>Nic</w:t>
+            </w:r>
+            <w:proofErr w:type="spellEnd"/>
+            <w:r>
+              <w:rPr>
+                <w:rFonts w:ascii="Arial" w:hAnsi="Arial" w:cs="Arial"/>
+              </w:rPr>
+              <w:t>) 7</w:t>
+            </w:r>
+          </w:p>
+        </w:tc>
+        <w:tc>
+          <w:tcPr>
+            <w:tcW w:w="1316" w:type="dxa"/>
+          </w:tcPr>
+          <w:p>
+            <w:pPr>
+              <w:jc w:val="center"/>
+              <w:rPr>
+                <w:rFonts w:ascii="Arial" w:hAnsi="Arial" w:cs="Arial"/>
+              </w:rPr>
+            </w:pPr>
+            <w:r>
+              <w:rPr>
+                <w:rFonts w:ascii="Arial" w:hAnsi="Arial" w:cs="Arial"/>
+              </w:rPr>
+              <w:t>Menu choice 7</w:t>
+            </w:r>
+          </w:p>
+        </w:tc>
+        <w:tc>
+          <w:tcPr>
+            <w:tcW w:w="1525" w:type="dxa"/>
+          </w:tcPr>
+          <w:p>
+            <w:pPr>
+              <w:jc w:val="center"/>
+              <w:rPr>
+                <w:rFonts w:ascii="Arial" w:hAnsi="Arial" w:cs="Arial"/>
+              </w:rPr>
+            </w:pPr>
+            <w:r>
+              <w:rPr>
+                <w:rFonts w:ascii="Arial" w:hAnsi="Arial" w:cs="Arial"/>
+              </w:rPr>
+              <w:t>Nothing</w:t>
+            </w:r>
+          </w:p>
+        </w:tc>
+        <w:tc>
+          <w:tcPr>
+            <w:tcW w:w="1547" w:type="dxa"/>
+          </w:tcPr>
+          <w:p>
+            <w:pPr>
+              <w:jc w:val="center"/>
+              <w:rPr>
+                <w:rFonts w:ascii="Arial" w:hAnsi="Arial" w:cs="Arial"/>
+              </w:rPr>
+            </w:pPr>
+            <w:r>
+              <w:rPr>
+                <w:rFonts w:ascii="Arial" w:hAnsi="Arial" w:cs="Arial"/>
+              </w:rPr>
+              <w:t>Nothing</w:t>
+            </w:r>
+          </w:p>
+        </w:tc>
+        <w:tc>
+          <w:tcPr>
+            <w:tcW w:w="1711" w:type="dxa"/>
+          </w:tcPr>
+          <w:p>
+            <w:pPr>
+              <w:jc w:val="center"/>
+              <w:rPr>
+                <w:rFonts w:ascii="Arial" w:hAnsi="Arial" w:cs="Arial"/>
+              </w:rPr>
+            </w:pPr>
+            <w:r>
+              <w:rPr>
+                <w:rFonts w:ascii="Arial" w:hAnsi="Arial" w:cs="Arial"/>
+              </w:rPr>
+              <w:t>To allow a user to disconnect from the server</w:t>
+            </w:r>
+          </w:p>
+        </w:tc>
+      </w:tr>
+      <w:tr>
+        <w:tc>
+          <w:tcPr>
+            <w:tcW w:w="1584" w:type="dxa"/>
+          </w:tcPr>
+          <w:p>
+            <w:pPr>
+              <w:jc w:val="center"/>
+              <w:rPr>
+                <w:rFonts w:ascii="Arial" w:hAnsi="Arial" w:cs="Arial"/>
+              </w:rPr>
+            </w:pPr>
+            <w:r>
+              <w:rPr>
+                <w:rFonts w:ascii="Arial" w:hAnsi="Arial" w:cs="Arial"/>
+              </w:rPr>
+              <w:t>(</w:t>
+            </w:r>
+            <w:proofErr w:type="spellStart"/>
+            <w:r>
+              <w:rPr>
+                <w:rFonts w:ascii="Arial" w:hAnsi="Arial" w:cs="Arial"/>
+              </w:rPr>
+              <w:t>Ozbirn</w:t>
+            </w:r>
+            <w:proofErr w:type="spellEnd"/>
+            <w:r>
+              <w:rPr>
+                <w:rFonts w:ascii="Arial" w:hAnsi="Arial" w:cs="Arial"/>
+              </w:rPr>
+              <w:t>) 7</w:t>
+            </w:r>
+          </w:p>
+        </w:tc>
+        <w:tc>
+          <w:tcPr>
+            <w:tcW w:w="1316" w:type="dxa"/>
+          </w:tcPr>
+          <w:p>
+            <w:pPr>
+              <w:jc w:val="center"/>
+              <w:rPr>
+                <w:rFonts w:ascii="Arial" w:hAnsi="Arial" w:cs="Arial"/>
+              </w:rPr>
+            </w:pPr>
+            <w:r>
+              <w:rPr>
+                <w:rFonts w:ascii="Arial" w:hAnsi="Arial" w:cs="Arial"/>
+              </w:rPr>
+              <w:t>Menu choice 7</w:t>
+            </w:r>
+          </w:p>
+        </w:tc>
+        <w:tc>
+          <w:tcPr>
+            <w:tcW w:w="1525" w:type="dxa"/>
+          </w:tcPr>
+          <w:p>
+            <w:pPr>
+              <w:jc w:val="center"/>
+              <w:rPr>
+                <w:rFonts w:ascii="Arial" w:hAnsi="Arial" w:cs="Arial"/>
+              </w:rPr>
+            </w:pPr>
+            <w:r>
+              <w:rPr>
+                <w:rFonts w:ascii="Arial" w:hAnsi="Arial" w:cs="Arial"/>
+              </w:rPr>
+              <w:t>Nothing</w:t>
+            </w:r>
+          </w:p>
+        </w:tc>
+        <w:tc>
+          <w:tcPr>
+            <w:tcW w:w="1547" w:type="dxa"/>
+          </w:tcPr>
+          <w:p>
+            <w:pPr>
+              <w:jc w:val="center"/>
+              <w:rPr>
+                <w:rFonts w:ascii="Arial" w:hAnsi="Arial" w:cs="Arial"/>
+              </w:rPr>
+            </w:pPr>
+            <w:r>
+              <w:rPr>
+                <w:rFonts w:ascii="Arial" w:hAnsi="Arial" w:cs="Arial"/>
+              </w:rPr>
+              <w:t>Nothing</w:t>
+            </w:r>
+          </w:p>
+        </w:tc>
+        <w:tc>
+          <w:tcPr>
+            <w:tcW w:w="1711" w:type="dxa"/>
+          </w:tcPr>
+          <w:p>
+            <w:pPr>
+              <w:jc w:val="center"/>
+              <w:rPr>
+                <w:rFonts w:ascii="Arial" w:hAnsi="Arial" w:cs="Arial"/>
+              </w:rPr>
+            </w:pPr>
+            <w:r>
+              <w:rPr>
+                <w:rFonts w:ascii="Arial" w:hAnsi="Arial" w:cs="Arial"/>
+              </w:rPr>
+              <w:t>To allow a user to disconnect from the server</w:t>
+            </w:r>
+          </w:p>
+        </w:tc>
+      </w:tr>
+    </w:tbl>
+    <w:p>
+      <w:pPr>
+        <w:jc w:val="center"/>
+        <w:rPr>
+          <w:rFonts w:ascii="Arial" w:hAnsi="Arial" w:cs="Arial"/>
+        </w:rPr>
+      </w:pPr>
     </w:p>
     <w:sectPr>
       <w:pgSz w:w="12240" w:h="15840"/>
@@ -21,8 +2667,105 @@
 </w:document>
 </file>
 
+<file path=word/numbering.xml><?xml version="1.0" encoding="utf-8"?>
+<w:numbering xmlns:wpc="http://schemas.microsoft.com/office/word/2010/wordprocessingCanvas" xmlns:cx="http://schemas.microsoft.com/office/drawing/2014/chartex" xmlns:cx1="http://schemas.microsoft.com/office/drawing/2015/9/8/chartex" xmlns:mc="http://schemas.openxmlformats.org/markup-compatibility/2006" xmlns:o="urn:schemas-microsoft-com:office:office" xmlns:r="http://schemas.openxmlformats.org/officeDocument/2006/relationships" xmlns:m="http://schemas.openxmlformats.org/officeDocument/2006/math" xmlns:v="urn:schemas-microsoft-com:vml" xmlns:wp14="http://schemas.microsoft.com/office/word/2010/wordprocessingDrawing" xmlns:wp="http://schemas.openxmlformats.org/drawingml/2006/wordprocessingDrawing" xmlns:w10="urn:schemas-microsoft-com:office:word" xmlns:w="http://schemas.openxmlformats.org/wordprocessingml/2006/main" xmlns:w14="http://schemas.microsoft.com/office/word/2010/wordml" xmlns:w15="http://schemas.microsoft.com/office/word/2012/wordml" xmlns:w16se="http://schemas.microsoft.com/office/word/2015/wordml/symex" xmlns:wpg="http://schemas.microsoft.com/office/word/2010/wordprocessingGroup" xmlns:wpi="http://schemas.microsoft.com/office/word/2010/wordprocessingInk" xmlns:wne="http://schemas.microsoft.com/office/word/2006/wordml" xmlns:wps="http://schemas.microsoft.com/office/word/2010/wordprocessingShape" mc:Ignorable="w14 w15 w16se wp14">
+  <w:abstractNum w:abstractNumId="0" w15:restartNumberingAfterBreak="0">
+    <w:nsid w:val="78D26F30"/>
+    <w:multiLevelType w:val="hybridMultilevel"/>
+    <w:tmpl w:val="01CA032C"/>
+    <w:lvl w:ilvl="0" w:tplc="5240EE56">
+      <w:start w:val="1"/>
+      <w:numFmt w:val="decimal"/>
+      <w:lvlText w:val="%1-"/>
+      <w:lvlJc w:val="left"/>
+      <w:pPr>
+        <w:ind w:left="720" w:hanging="360"/>
+      </w:pPr>
+      <w:rPr>
+        <w:rFonts w:hint="default"/>
+      </w:rPr>
+    </w:lvl>
+    <w:lvl w:ilvl="1" w:tplc="04090019" w:tentative="1">
+      <w:start w:val="1"/>
+      <w:numFmt w:val="lowerLetter"/>
+      <w:lvlText w:val="%2."/>
+      <w:lvlJc w:val="left"/>
+      <w:pPr>
+        <w:ind w:left="1440" w:hanging="360"/>
+      </w:pPr>
+    </w:lvl>
+    <w:lvl w:ilvl="2" w:tplc="0409001B" w:tentative="1">
+      <w:start w:val="1"/>
+      <w:numFmt w:val="lowerRoman"/>
+      <w:lvlText w:val="%3."/>
+      <w:lvlJc w:val="right"/>
+      <w:pPr>
+        <w:ind w:left="2160" w:hanging="180"/>
+      </w:pPr>
+    </w:lvl>
+    <w:lvl w:ilvl="3" w:tplc="0409000F" w:tentative="1">
+      <w:start w:val="1"/>
+      <w:numFmt w:val="decimal"/>
+      <w:lvlText w:val="%4."/>
+      <w:lvlJc w:val="left"/>
+      <w:pPr>
+        <w:ind w:left="2880" w:hanging="360"/>
+      </w:pPr>
+    </w:lvl>
+    <w:lvl w:ilvl="4" w:tplc="04090019" w:tentative="1">
+      <w:start w:val="1"/>
+      <w:numFmt w:val="lowerLetter"/>
+      <w:lvlText w:val="%5."/>
+      <w:lvlJc w:val="left"/>
+      <w:pPr>
+        <w:ind w:left="3600" w:hanging="360"/>
+      </w:pPr>
+    </w:lvl>
+    <w:lvl w:ilvl="5" w:tplc="0409001B" w:tentative="1">
+      <w:start w:val="1"/>
+      <w:numFmt w:val="lowerRoman"/>
+      <w:lvlText w:val="%6."/>
+      <w:lvlJc w:val="right"/>
+      <w:pPr>
+        <w:ind w:left="4320" w:hanging="180"/>
+      </w:pPr>
+    </w:lvl>
+    <w:lvl w:ilvl="6" w:tplc="0409000F" w:tentative="1">
+      <w:start w:val="1"/>
+      <w:numFmt w:val="decimal"/>
+      <w:lvlText w:val="%7."/>
+      <w:lvlJc w:val="left"/>
+      <w:pPr>
+        <w:ind w:left="5040" w:hanging="360"/>
+      </w:pPr>
+    </w:lvl>
+    <w:lvl w:ilvl="7" w:tplc="04090019" w:tentative="1">
+      <w:start w:val="1"/>
+      <w:numFmt w:val="lowerLetter"/>
+      <w:lvlText w:val="%8."/>
+      <w:lvlJc w:val="left"/>
+      <w:pPr>
+        <w:ind w:left="5760" w:hanging="360"/>
+      </w:pPr>
+    </w:lvl>
+    <w:lvl w:ilvl="8" w:tplc="0409001B" w:tentative="1">
+      <w:start w:val="1"/>
+      <w:numFmt w:val="lowerRoman"/>
+      <w:lvlText w:val="%9."/>
+      <w:lvlJc w:val="right"/>
+      <w:pPr>
+        <w:ind w:left="6480" w:hanging="180"/>
+      </w:pPr>
+    </w:lvl>
+  </w:abstractNum>
+  <w:num w:numId="1">
+    <w:abstractNumId w:val="0"/>
+  </w:num>
+</w:numbering>
+</file>
+
 <file path=word/styles.xml><?xml version="1.0" encoding="utf-8"?>
-<w:styles xmlns:mc="http://schemas.openxmlformats.org/markup-compatibility/2006" xmlns:r="http://schemas.openxmlformats.org/officeDocument/2006/relationships" xmlns:w="http://schemas.openxmlformats.org/wordprocessingml/2006/main" xmlns:w14="http://schemas.microsoft.com/office/word/2010/wordml" xmlns:w15="http://schemas.microsoft.com/office/word/2012/wordml" mc:Ignorable="w14 w15">
+<w:styles xmlns:mc="http://schemas.openxmlformats.org/markup-compatibility/2006" xmlns:r="http://schemas.openxmlformats.org/officeDocument/2006/relationships" xmlns:w="http://schemas.openxmlformats.org/wordprocessingml/2006/main" xmlns:w14="http://schemas.microsoft.com/office/word/2010/wordml" xmlns:w15="http://schemas.microsoft.com/office/word/2012/wordml" xmlns:w16se="http://schemas.microsoft.com/office/word/2015/wordml/symex" mc:Ignorable="w14 w15 w16se">
   <w:docDefaults>
     <w:rPrDefault>
       <w:rPr>
@@ -452,6 +3195,36 @@
     <w:semiHidden/>
     <w:unhideWhenUsed/>
   </w:style>
+  <w:style w:type="table" w:styleId="TableGrid">
+    <w:name w:val="Table Grid"/>
+    <w:basedOn w:val="TableNormal"/>
+    <w:uiPriority w:val="39"/>
+    <w:rsid w:val="00395279"/>
+    <w:pPr>
+      <w:spacing w:after="0" w:line="240" w:lineRule="auto"/>
+    </w:pPr>
+    <w:tblPr>
+      <w:tblBorders>
+        <w:top w:val="single" w:sz="4" w:space="0" w:color="auto"/>
+        <w:left w:val="single" w:sz="4" w:space="0" w:color="auto"/>
+        <w:bottom w:val="single" w:sz="4" w:space="0" w:color="auto"/>
+        <w:right w:val="single" w:sz="4" w:space="0" w:color="auto"/>
+        <w:insideH w:val="single" w:sz="4" w:space="0" w:color="auto"/>
+        <w:insideV w:val="single" w:sz="4" w:space="0" w:color="auto"/>
+      </w:tblBorders>
+    </w:tblPr>
+  </w:style>
+  <w:style w:type="paragraph" w:styleId="ListParagraph">
+    <w:name w:val="List Paragraph"/>
+    <w:basedOn w:val="Normal"/>
+    <w:uiPriority w:val="34"/>
+    <w:qFormat/>
+    <w:rsid w:val="002A25A4"/>
+    <w:pPr>
+      <w:ind w:left="720"/>
+      <w:contextualSpacing/>
+    </w:pPr>
+  </w:style>
 </w:styles>
 </file>
 

</xml_diff>